<commit_message>
adding chapter 4 template for Ines
</commit_message>
<xml_diff>
--- a/report/chapter4 Iness.docx
+++ b/report/chapter4 Iness.docx
@@ -107,61 +107,16 @@
           <w:szCs w:val="24"/>
           <w:lang w:val="en-US"/>
         </w:rPr>
-        <w:t xml:space="preserve">To </w:t>
-      </w:r>
-      <w:r>
-        <w:rPr>
-          <w:rFonts w:asciiTheme="majorBidi" w:hAnsiTheme="majorBidi" w:cstheme="majorBidi"/>
-          <w:sz w:val="24"/>
-          <w:szCs w:val="24"/>
-          <w:lang w:val="en-US"/>
-        </w:rPr>
-        <w:t xml:space="preserve">evaluate our </w:t>
-      </w:r>
-      <w:r>
-        <w:rPr>
-          <w:rFonts w:asciiTheme="majorBidi" w:hAnsiTheme="majorBidi" w:cstheme="majorBidi"/>
-          <w:sz w:val="24"/>
-          <w:szCs w:val="24"/>
-          <w:lang w:val="en-US"/>
-        </w:rPr>
-        <w:t>work</w:t>
-      </w:r>
-      <w:r>
-        <w:rPr>
-          <w:rFonts w:asciiTheme="majorBidi" w:hAnsiTheme="majorBidi" w:cstheme="majorBidi"/>
-          <w:sz w:val="24"/>
-          <w:szCs w:val="24"/>
-          <w:lang w:val="en-US"/>
-        </w:rPr>
-        <w:t xml:space="preserve"> for </w:t>
-      </w:r>
-      <w:r>
-        <w:rPr>
-          <w:rFonts w:asciiTheme="majorBidi" w:hAnsiTheme="majorBidi" w:cstheme="majorBidi"/>
-          <w:sz w:val="24"/>
-          <w:szCs w:val="24"/>
-          <w:lang w:val="en-US"/>
-        </w:rPr>
-        <w:t xml:space="preserve">adapting </w:t>
-      </w:r>
-      <w:r>
-        <w:rPr>
-          <w:rFonts w:asciiTheme="majorBidi" w:hAnsiTheme="majorBidi" w:cstheme="majorBidi"/>
-          <w:sz w:val="24"/>
-          <w:szCs w:val="24"/>
-          <w:lang w:val="en-US"/>
-        </w:rPr>
-        <w:t>systems</w:t>
-      </w:r>
-      <w:r>
-        <w:rPr>
-          <w:rFonts w:asciiTheme="majorBidi" w:hAnsiTheme="majorBidi" w:cstheme="majorBidi"/>
-          <w:sz w:val="24"/>
-          <w:szCs w:val="24"/>
-          <w:lang w:val="en-US"/>
-        </w:rPr>
-        <w:t>’</w:t>
+        <w:t>Our study addresses t</w:t>
+      </w:r>
+      <w:r>
+        <w:rPr>
+          <w:rFonts w:asciiTheme="majorBidi" w:hAnsiTheme="majorBidi" w:cstheme="majorBidi"/>
+          <w:sz w:val="24"/>
+          <w:szCs w:val="24"/>
+          <w:lang w:val="en-US"/>
+        </w:rPr>
+        <w:t>hree</w:t>
       </w:r>
       <w:r>
         <w:rPr>
@@ -179,172 +134,70 @@
           <w:szCs w:val="24"/>
           <w:lang w:val="en-US"/>
         </w:rPr>
-        <w:t>interfaces</w:t>
-      </w:r>
-      <w:r>
-        <w:rPr>
-          <w:rFonts w:asciiTheme="majorBidi" w:hAnsiTheme="majorBidi" w:cstheme="majorBidi"/>
-          <w:sz w:val="24"/>
-          <w:szCs w:val="24"/>
-          <w:lang w:val="en-US"/>
-        </w:rPr>
-        <w:t xml:space="preserve"> </w:t>
-      </w:r>
-      <w:r>
-        <w:rPr>
-          <w:rFonts w:asciiTheme="majorBidi" w:hAnsiTheme="majorBidi" w:cstheme="majorBidi"/>
-          <w:sz w:val="24"/>
-          <w:szCs w:val="24"/>
-          <w:lang w:val="en-US"/>
-        </w:rPr>
-        <w:t>using MOEA/D</w:t>
-      </w:r>
-      <w:r>
-        <w:rPr>
-          <w:rFonts w:asciiTheme="majorBidi" w:hAnsiTheme="majorBidi" w:cstheme="majorBidi"/>
-          <w:sz w:val="24"/>
-          <w:szCs w:val="24"/>
-          <w:lang w:val="en-US"/>
-        </w:rPr>
-        <w:t xml:space="preserve">, we conducted a set of experiments based on </w:t>
-      </w:r>
-      <w:r>
-        <w:rPr>
-          <w:rFonts w:asciiTheme="majorBidi" w:hAnsiTheme="majorBidi" w:cstheme="majorBidi"/>
-          <w:sz w:val="24"/>
-          <w:szCs w:val="24"/>
-          <w:lang w:val="en-US"/>
-        </w:rPr>
-        <w:t>one large system</w:t>
-      </w:r>
-      <w:r>
-        <w:rPr>
-          <w:rFonts w:asciiTheme="majorBidi" w:hAnsiTheme="majorBidi" w:cstheme="majorBidi"/>
-          <w:sz w:val="24"/>
-          <w:szCs w:val="24"/>
-          <w:lang w:val="en-US"/>
-        </w:rPr>
-        <w:t xml:space="preserve"> </w:t>
-      </w:r>
-      <w:r>
-        <w:rPr>
-          <w:rFonts w:asciiTheme="majorBidi" w:hAnsiTheme="majorBidi" w:cstheme="majorBidi"/>
-          <w:color w:val="FF0000"/>
-          <w:sz w:val="24"/>
-          <w:szCs w:val="24"/>
-          <w:lang w:val="en-US"/>
-        </w:rPr>
-        <w:t>(</w:t>
-      </w:r>
-      <w:r>
-        <w:rPr>
-          <w:rFonts w:asciiTheme="majorBidi" w:hAnsiTheme="majorBidi" w:cstheme="majorBidi"/>
-          <w:color w:val="FF0000"/>
-          <w:sz w:val="24"/>
-          <w:szCs w:val="24"/>
-          <w:lang w:val="en-US"/>
-        </w:rPr>
-        <w:t>Give a name to the system</w:t>
-      </w:r>
-      <w:r>
-        <w:rPr>
-          <w:rFonts w:asciiTheme="majorBidi" w:hAnsiTheme="majorBidi" w:cstheme="majorBidi"/>
-          <w:color w:val="FF0000"/>
-          <w:sz w:val="24"/>
-          <w:szCs w:val="24"/>
-          <w:lang w:val="en-US"/>
-        </w:rPr>
-        <w:t>)</w:t>
-      </w:r>
-      <w:r>
-        <w:rPr>
-          <w:rFonts w:asciiTheme="majorBidi" w:hAnsiTheme="majorBidi" w:cstheme="majorBidi"/>
-          <w:sz w:val="24"/>
-          <w:szCs w:val="24"/>
-          <w:lang w:val="en-US"/>
-        </w:rPr>
-        <w:t xml:space="preserve">. Each experiment is repeated 31 times, and the obtained results are subsequently statistically analyzed with the aim to </w:t>
-      </w:r>
-      <w:r>
-        <w:rPr>
-          <w:rFonts w:asciiTheme="majorBidi" w:hAnsiTheme="majorBidi" w:cstheme="majorBidi"/>
-          <w:sz w:val="24"/>
-          <w:szCs w:val="24"/>
-          <w:lang w:val="en-US"/>
-        </w:rPr>
-        <w:t>measure the performance of</w:t>
-      </w:r>
-      <w:r>
-        <w:rPr>
-          <w:rFonts w:asciiTheme="majorBidi" w:hAnsiTheme="majorBidi" w:cstheme="majorBidi"/>
-          <w:sz w:val="24"/>
-          <w:szCs w:val="24"/>
-          <w:lang w:val="en-US"/>
-        </w:rPr>
-        <w:t xml:space="preserve"> our </w:t>
-      </w:r>
-      <w:r>
-        <w:rPr>
-          <w:rFonts w:asciiTheme="majorBidi" w:hAnsiTheme="majorBidi" w:cstheme="majorBidi"/>
-          <w:sz w:val="24"/>
-          <w:szCs w:val="24"/>
-          <w:lang w:val="en-US"/>
-        </w:rPr>
-        <w:t>MOEA/D</w:t>
-      </w:r>
-      <w:r>
-        <w:rPr>
-          <w:rFonts w:asciiTheme="majorBidi" w:hAnsiTheme="majorBidi" w:cstheme="majorBidi"/>
-          <w:sz w:val="24"/>
-          <w:szCs w:val="24"/>
-          <w:lang w:val="en-US"/>
-        </w:rPr>
-        <w:t xml:space="preserve"> proposal with </w:t>
-      </w:r>
-      <w:r>
-        <w:rPr>
-          <w:rFonts w:asciiTheme="majorBidi" w:hAnsiTheme="majorBidi" w:cstheme="majorBidi"/>
-          <w:sz w:val="24"/>
-          <w:szCs w:val="24"/>
-          <w:lang w:val="en-US"/>
-        </w:rPr>
-        <w:t>various</w:t>
-      </w:r>
-      <w:r>
-        <w:rPr>
-          <w:rFonts w:asciiTheme="majorBidi" w:hAnsiTheme="majorBidi" w:cstheme="majorBidi"/>
-          <w:sz w:val="24"/>
-          <w:szCs w:val="24"/>
-          <w:lang w:val="en-US"/>
-        </w:rPr>
-        <w:t xml:space="preserve"> </w:t>
-      </w:r>
-      <w:r>
-        <w:rPr>
-          <w:rFonts w:asciiTheme="majorBidi" w:hAnsiTheme="majorBidi" w:cstheme="majorBidi"/>
-          <w:sz w:val="24"/>
-          <w:szCs w:val="24"/>
-          <w:lang w:val="en-US"/>
-        </w:rPr>
-        <w:t>given criteria</w:t>
-      </w:r>
-      <w:r>
-        <w:rPr>
-          <w:rFonts w:asciiTheme="majorBidi" w:hAnsiTheme="majorBidi" w:cstheme="majorBidi"/>
-          <w:sz w:val="24"/>
-          <w:szCs w:val="24"/>
-          <w:lang w:val="en-US"/>
-        </w:rPr>
-        <w:t>. In this section, we first present our research questions and then describe an</w:t>
-      </w:r>
-      <w:r>
-        <w:rPr>
-          <w:rFonts w:asciiTheme="majorBidi" w:hAnsiTheme="majorBidi" w:cstheme="majorBidi"/>
-          <w:sz w:val="24"/>
-          <w:szCs w:val="24"/>
-          <w:lang w:val="en-US"/>
-        </w:rPr>
-        <w:t>d discuss the obtained results.</w:t>
+        <w:t xml:space="preserve">main </w:t>
+      </w:r>
+      <w:r>
+        <w:rPr>
+          <w:rFonts w:asciiTheme="majorBidi" w:hAnsiTheme="majorBidi" w:cstheme="majorBidi"/>
+          <w:sz w:val="24"/>
+          <w:szCs w:val="24"/>
+          <w:lang w:val="en-US"/>
+        </w:rPr>
+        <w:t xml:space="preserve">research questions, which are defined </w:t>
+      </w:r>
+      <w:r>
+        <w:rPr>
+          <w:rFonts w:asciiTheme="majorBidi" w:hAnsiTheme="majorBidi" w:cstheme="majorBidi"/>
+          <w:sz w:val="24"/>
+          <w:szCs w:val="24"/>
+          <w:lang w:val="en-US"/>
+        </w:rPr>
+        <w:t>below</w:t>
+      </w:r>
+      <w:r>
+        <w:rPr>
+          <w:rFonts w:asciiTheme="majorBidi" w:hAnsiTheme="majorBidi" w:cstheme="majorBidi"/>
+          <w:sz w:val="24"/>
+          <w:szCs w:val="24"/>
+          <w:lang w:val="en-US"/>
+        </w:rPr>
+        <w:t xml:space="preserve">. We also explain how our experiments are designed to address them. The goal of the study is to evaluate the efficiency of our approach for generating correct </w:t>
+      </w:r>
+      <w:r>
+        <w:rPr>
+          <w:rFonts w:asciiTheme="majorBidi" w:hAnsiTheme="majorBidi" w:cstheme="majorBidi"/>
+          <w:sz w:val="24"/>
+          <w:szCs w:val="24"/>
+          <w:lang w:val="en-US"/>
+        </w:rPr>
+        <w:t>detection</w:t>
+      </w:r>
+      <w:r>
+        <w:rPr>
+          <w:rFonts w:asciiTheme="majorBidi" w:hAnsiTheme="majorBidi" w:cstheme="majorBidi"/>
+          <w:sz w:val="24"/>
+          <w:szCs w:val="24"/>
+          <w:lang w:val="en-US"/>
+        </w:rPr>
+        <w:t xml:space="preserve"> rules while minimizing the rules-complexity and maximizing the </w:t>
+      </w:r>
+      <w:r>
+        <w:rPr>
+          <w:rFonts w:asciiTheme="majorBidi" w:hAnsiTheme="majorBidi" w:cstheme="majorBidi"/>
+          <w:sz w:val="24"/>
+          <w:szCs w:val="24"/>
+          <w:lang w:val="en-US"/>
+        </w:rPr>
+        <w:t>number of detected interface defects</w:t>
+      </w:r>
+      <w:r>
+        <w:rPr>
+          <w:rFonts w:asciiTheme="majorBidi" w:hAnsiTheme="majorBidi" w:cstheme="majorBidi"/>
+          <w:sz w:val="24"/>
+          <w:szCs w:val="24"/>
+          <w:lang w:val="en-US"/>
+        </w:rPr>
+        <w:t xml:space="preserve">. </w:t>
       </w:r>
     </w:p>
     <w:p>
@@ -391,8 +244,6 @@
     <w:p>
       <w:pPr>
         <w:spacing w:after="0"/>
-        <w:ind w:firstLine="708"/>
-        <w:jc w:val="both"/>
         <w:rPr>
           <w:rFonts w:asciiTheme="majorBidi" w:hAnsiTheme="majorBidi" w:cstheme="majorBidi"/>
           <w:sz w:val="24"/>
@@ -407,7 +258,7 @@
           <w:szCs w:val="24"/>
           <w:lang w:val="en-CA"/>
         </w:rPr>
-        <w:t>W</w:t>
+        <w:t>The t</w:t>
       </w:r>
       <w:r>
         <w:rPr>
@@ -416,124 +267,7 @@
           <w:szCs w:val="24"/>
           <w:lang w:val="en-CA"/>
         </w:rPr>
-        <w:t xml:space="preserve">e assess the performance of our approach by finding out whether it could generate meaningful sequences of </w:t>
-      </w:r>
-      <w:r>
-        <w:rPr>
-          <w:rFonts w:asciiTheme="majorBidi" w:hAnsiTheme="majorBidi" w:cstheme="majorBidi"/>
-          <w:sz w:val="24"/>
-          <w:szCs w:val="24"/>
-          <w:lang w:val="en-CA"/>
-        </w:rPr>
-        <w:t>rules</w:t>
-      </w:r>
-      <w:r>
-        <w:rPr>
-          <w:rFonts w:asciiTheme="majorBidi" w:hAnsiTheme="majorBidi" w:cstheme="majorBidi"/>
-          <w:sz w:val="24"/>
-          <w:szCs w:val="24"/>
-          <w:lang w:val="en-CA"/>
-        </w:rPr>
-        <w:t xml:space="preserve"> that improve the </w:t>
-      </w:r>
-      <w:r>
-        <w:rPr>
-          <w:rFonts w:asciiTheme="majorBidi" w:hAnsiTheme="majorBidi" w:cstheme="majorBidi"/>
-          <w:sz w:val="24"/>
-          <w:szCs w:val="24"/>
-          <w:lang w:val="en-CA"/>
-        </w:rPr>
-        <w:t xml:space="preserve">adaptivity </w:t>
-      </w:r>
-      <w:r>
-        <w:rPr>
-          <w:rFonts w:asciiTheme="majorBidi" w:hAnsiTheme="majorBidi" w:cstheme="majorBidi"/>
-          <w:sz w:val="24"/>
-          <w:szCs w:val="24"/>
-          <w:lang w:val="en-CA"/>
-        </w:rPr>
-        <w:t xml:space="preserve">of </w:t>
-      </w:r>
-      <w:r>
-        <w:rPr>
-          <w:rFonts w:asciiTheme="majorBidi" w:hAnsiTheme="majorBidi" w:cstheme="majorBidi"/>
-          <w:sz w:val="24"/>
-          <w:szCs w:val="24"/>
-          <w:lang w:val="en-CA"/>
-        </w:rPr>
-        <w:t>interfaces</w:t>
-      </w:r>
-      <w:r>
-        <w:rPr>
-          <w:rFonts w:asciiTheme="majorBidi" w:hAnsiTheme="majorBidi" w:cstheme="majorBidi"/>
-          <w:sz w:val="24"/>
-          <w:szCs w:val="24"/>
-          <w:lang w:val="en-CA"/>
-        </w:rPr>
-        <w:t xml:space="preserve"> while reducing the number of </w:t>
-      </w:r>
-      <w:r>
-        <w:rPr>
-          <w:rFonts w:asciiTheme="majorBidi" w:hAnsiTheme="majorBidi" w:cstheme="majorBidi"/>
-          <w:sz w:val="24"/>
-          <w:szCs w:val="24"/>
-          <w:lang w:val="en-CA"/>
-        </w:rPr>
-        <w:t>rules needed</w:t>
-      </w:r>
-      <w:r>
-        <w:rPr>
-          <w:rFonts w:asciiTheme="majorBidi" w:hAnsiTheme="majorBidi" w:cstheme="majorBidi"/>
-          <w:sz w:val="24"/>
-          <w:szCs w:val="24"/>
-          <w:lang w:val="en-CA"/>
-        </w:rPr>
-        <w:t xml:space="preserve">. Our </w:t>
-      </w:r>
-      <w:r>
-        <w:rPr>
-          <w:rFonts w:asciiTheme="majorBidi" w:hAnsiTheme="majorBidi" w:cstheme="majorBidi"/>
-          <w:sz w:val="24"/>
-          <w:szCs w:val="24"/>
-          <w:lang w:val="en-CA"/>
-        </w:rPr>
-        <w:t>validation is conducted</w:t>
-      </w:r>
-      <w:r>
-        <w:rPr>
-          <w:rFonts w:asciiTheme="majorBidi" w:hAnsiTheme="majorBidi" w:cstheme="majorBidi"/>
-          <w:sz w:val="24"/>
-          <w:szCs w:val="24"/>
-          <w:lang w:val="en-CA"/>
-        </w:rPr>
-        <w:t xml:space="preserve"> </w:t>
-      </w:r>
-      <w:r>
-        <w:rPr>
-          <w:rFonts w:asciiTheme="majorBidi" w:hAnsiTheme="majorBidi" w:cstheme="majorBidi"/>
-          <w:sz w:val="24"/>
-          <w:szCs w:val="24"/>
-          <w:lang w:val="en-CA"/>
-        </w:rPr>
-        <w:t>by</w:t>
-      </w:r>
-      <w:r>
-        <w:rPr>
-          <w:rFonts w:asciiTheme="majorBidi" w:hAnsiTheme="majorBidi" w:cstheme="majorBidi"/>
-          <w:sz w:val="24"/>
-          <w:szCs w:val="24"/>
-          <w:lang w:val="en-CA"/>
-        </w:rPr>
-        <w:t xml:space="preserve"> addressing the following research questions outlined below. We also explain how our experiments are desi</w:t>
-      </w:r>
-      <w:r>
-        <w:rPr>
-          <w:rFonts w:asciiTheme="majorBidi" w:hAnsiTheme="majorBidi" w:cstheme="majorBidi"/>
-          <w:sz w:val="24"/>
-          <w:szCs w:val="24"/>
-          <w:lang w:val="en-CA"/>
-        </w:rPr>
-        <w:t>gned to address these questions</w:t>
+        <w:t>hree research questions are</w:t>
       </w:r>
       <w:r>
         <w:rPr>
@@ -592,7 +326,7 @@
           <w:szCs w:val="24"/>
           <w:lang w:val="en-CA"/>
         </w:rPr>
-        <w:t>MOEA/D</w:t>
+        <w:t xml:space="preserve">proposed </w:t>
       </w:r>
       <w:r>
         <w:rPr>
@@ -601,6 +335,24 @@
           <w:szCs w:val="24"/>
           <w:lang w:val="en-CA"/>
         </w:rPr>
+        <w:t>approach</w:t>
+      </w:r>
+      <w:r>
+        <w:rPr>
+          <w:rFonts w:asciiTheme="majorBidi" w:hAnsiTheme="majorBidi" w:cstheme="majorBidi"/>
+          <w:sz w:val="24"/>
+          <w:szCs w:val="24"/>
+          <w:lang w:val="en-CA"/>
+        </w:rPr>
+        <w:t xml:space="preserve"> enhance the graphical user interface quality</w:t>
+      </w:r>
+      <w:r>
+        <w:rPr>
+          <w:rFonts w:asciiTheme="majorBidi" w:hAnsiTheme="majorBidi" w:cstheme="majorBidi"/>
+          <w:sz w:val="24"/>
+          <w:szCs w:val="24"/>
+          <w:lang w:val="en-CA"/>
+        </w:rPr>
         <w:t xml:space="preserve"> </w:t>
       </w:r>
       <w:r>
@@ -610,7 +362,7 @@
           <w:szCs w:val="24"/>
           <w:lang w:val="en-CA"/>
         </w:rPr>
-        <w:t>help in improving</w:t>
+        <w:t>by the detection of defects</w:t>
       </w:r>
       <w:r>
         <w:rPr>
@@ -619,43 +371,7 @@
           <w:szCs w:val="24"/>
           <w:lang w:val="en-CA"/>
         </w:rPr>
-        <w:t xml:space="preserve"> the </w:t>
-      </w:r>
-      <w:r>
-        <w:rPr>
-          <w:rFonts w:asciiTheme="majorBidi" w:hAnsiTheme="majorBidi" w:cstheme="majorBidi"/>
-          <w:sz w:val="24"/>
-          <w:szCs w:val="24"/>
-          <w:lang w:val="en-CA"/>
-        </w:rPr>
-        <w:t xml:space="preserve">adaptivity </w:t>
-      </w:r>
-      <w:r>
-        <w:rPr>
-          <w:rFonts w:asciiTheme="majorBidi" w:hAnsiTheme="majorBidi" w:cstheme="majorBidi"/>
-          <w:sz w:val="24"/>
-          <w:szCs w:val="24"/>
-          <w:lang w:val="en-CA"/>
-        </w:rPr>
-        <w:t xml:space="preserve">of </w:t>
-      </w:r>
-      <w:r>
-        <w:rPr>
-          <w:rFonts w:asciiTheme="majorBidi" w:hAnsiTheme="majorBidi" w:cstheme="majorBidi"/>
-          <w:sz w:val="24"/>
-          <w:szCs w:val="24"/>
-          <w:lang w:val="en-CA"/>
-        </w:rPr>
-        <w:t>interfaces</w:t>
-      </w:r>
-      <w:r>
-        <w:rPr>
-          <w:rFonts w:asciiTheme="majorBidi" w:hAnsiTheme="majorBidi" w:cstheme="majorBidi"/>
-          <w:sz w:val="24"/>
-          <w:szCs w:val="24"/>
-          <w:lang w:val="en-CA"/>
-        </w:rPr>
-        <w:t xml:space="preserve"> in the system?</w:t>
+        <w:t>?</w:t>
       </w:r>
     </w:p>
     <w:p>
@@ -705,7 +421,43 @@
           <w:szCs w:val="24"/>
           <w:lang w:val="en-CA"/>
         </w:rPr>
-        <w:t>To what extent can the use of multiple metrics improve the adaptivity of interfaces in the system?</w:t>
+        <w:t xml:space="preserve">To what extent can the </w:t>
+      </w:r>
+      <w:r>
+        <w:rPr>
+          <w:rFonts w:asciiTheme="majorBidi" w:hAnsiTheme="majorBidi" w:cstheme="majorBidi"/>
+          <w:sz w:val="24"/>
+          <w:szCs w:val="24"/>
+          <w:lang w:val="en-CA"/>
+        </w:rPr>
+        <w:t>adaptation</w:t>
+      </w:r>
+      <w:r>
+        <w:rPr>
+          <w:rFonts w:asciiTheme="majorBidi" w:hAnsiTheme="majorBidi" w:cstheme="majorBidi"/>
+          <w:sz w:val="24"/>
+          <w:szCs w:val="24"/>
+          <w:lang w:val="en-CA"/>
+        </w:rPr>
+        <w:t xml:space="preserve"> of multiple metrics </w:t>
+      </w:r>
+      <w:r>
+        <w:rPr>
+          <w:rFonts w:asciiTheme="majorBidi" w:hAnsiTheme="majorBidi" w:cstheme="majorBidi"/>
+          <w:sz w:val="24"/>
+          <w:szCs w:val="24"/>
+          <w:lang w:val="en-CA"/>
+        </w:rPr>
+        <w:t>impact on better investigation for defects in the system</w:t>
+      </w:r>
+      <w:r>
+        <w:rPr>
+          <w:rFonts w:asciiTheme="majorBidi" w:hAnsiTheme="majorBidi" w:cstheme="majorBidi"/>
+          <w:sz w:val="24"/>
+          <w:szCs w:val="24"/>
+          <w:lang w:val="en-CA"/>
+        </w:rPr>
+        <w:t>?</w:t>
       </w:r>
     </w:p>
     <w:p>
@@ -745,7 +497,25 @@
           <w:szCs w:val="24"/>
           <w:lang w:val="en-CA"/>
         </w:rPr>
-        <w:t>needed rules?</w:t>
+        <w:t xml:space="preserve">needed </w:t>
+      </w:r>
+      <w:r>
+        <w:rPr>
+          <w:rFonts w:asciiTheme="majorBidi" w:hAnsiTheme="majorBidi" w:cstheme="majorBidi"/>
+          <w:sz w:val="24"/>
+          <w:szCs w:val="24"/>
+          <w:lang w:val="en-CA"/>
+        </w:rPr>
+        <w:t xml:space="preserve">detection </w:t>
+      </w:r>
+      <w:r>
+        <w:rPr>
+          <w:rFonts w:asciiTheme="majorBidi" w:hAnsiTheme="majorBidi" w:cstheme="majorBidi"/>
+          <w:sz w:val="24"/>
+          <w:szCs w:val="24"/>
+          <w:lang w:val="en-CA"/>
+        </w:rPr>
+        <w:t>rules?</w:t>
       </w:r>
     </w:p>
     <w:p>
@@ -795,7 +565,7 @@
           <w:szCs w:val="24"/>
           <w:lang w:val="en-CA"/>
         </w:rPr>
-        <w:t>MOEA/D</w:t>
+        <w:t>NSGA-II-based algorithm</w:t>
       </w:r>
       <w:r>
         <w:rPr>
@@ -1041,7 +811,330 @@
           <w:szCs w:val="24"/>
           <w:lang w:val="en-US"/>
         </w:rPr>
-        <w:t xml:space="preserve">(…) </w:t>
+        <w:t>The validation is being conducted</w:t>
+      </w:r>
+      <w:r>
+        <w:rPr>
+          <w:rFonts w:asciiTheme="majorBidi" w:hAnsiTheme="majorBidi" w:cstheme="majorBidi"/>
+          <w:sz w:val="24"/>
+          <w:szCs w:val="24"/>
+          <w:lang w:val="en-US"/>
+        </w:rPr>
+        <w:t xml:space="preserve"> </w:t>
+      </w:r>
+      <w:r>
+        <w:rPr>
+          <w:rFonts w:asciiTheme="majorBidi" w:hAnsiTheme="majorBidi" w:cstheme="majorBidi"/>
+          <w:sz w:val="24"/>
+          <w:szCs w:val="24"/>
+          <w:lang w:val="en-US"/>
+        </w:rPr>
+        <w:t>over the</w:t>
+      </w:r>
+      <w:r>
+        <w:rPr>
+          <w:rFonts w:asciiTheme="majorBidi" w:hAnsiTheme="majorBidi" w:cstheme="majorBidi"/>
+          <w:sz w:val="24"/>
+          <w:szCs w:val="24"/>
+          <w:lang w:val="en-US"/>
+        </w:rPr>
+        <w:t xml:space="preserve"> evolution of different open source Java </w:t>
+      </w:r>
+      <w:r>
+        <w:rPr>
+          <w:rFonts w:asciiTheme="majorBidi" w:hAnsiTheme="majorBidi" w:cstheme="majorBidi"/>
+          <w:sz w:val="24"/>
+          <w:szCs w:val="24"/>
+          <w:lang w:val="en-US"/>
+        </w:rPr>
+        <w:t xml:space="preserve">GUI </w:t>
+      </w:r>
+      <w:r>
+        <w:rPr>
+          <w:rFonts w:asciiTheme="majorBidi" w:hAnsiTheme="majorBidi" w:cstheme="majorBidi"/>
+          <w:sz w:val="24"/>
+          <w:szCs w:val="24"/>
+          <w:lang w:val="en-US"/>
+        </w:rPr>
+        <w:t>systems [</w:t>
+      </w:r>
+      <w:r>
+        <w:rPr>
+          <w:rFonts w:asciiTheme="majorBidi" w:hAnsiTheme="majorBidi" w:cstheme="majorBidi"/>
+          <w:color w:val="FF0000"/>
+          <w:sz w:val="24"/>
+          <w:szCs w:val="24"/>
+          <w:lang w:val="en-US"/>
+        </w:rPr>
+        <w:t>reference</w:t>
+      </w:r>
+      <w:proofErr w:type="gramStart"/>
+      <w:r>
+        <w:rPr>
+          <w:rFonts w:asciiTheme="majorBidi" w:hAnsiTheme="majorBidi" w:cstheme="majorBidi"/>
+          <w:sz w:val="24"/>
+          <w:szCs w:val="24"/>
+          <w:lang w:val="en-US"/>
+        </w:rPr>
+        <w:t>][</w:t>
+      </w:r>
+      <w:proofErr w:type="gramEnd"/>
+      <w:r>
+        <w:rPr>
+          <w:rFonts w:asciiTheme="majorBidi" w:hAnsiTheme="majorBidi" w:cstheme="majorBidi"/>
+          <w:sz w:val="24"/>
+          <w:szCs w:val="24"/>
+          <w:lang w:val="en-US"/>
+        </w:rPr>
+        <w:t xml:space="preserve"> </w:t>
+      </w:r>
+      <w:r>
+        <w:rPr>
+          <w:rFonts w:asciiTheme="majorBidi" w:hAnsiTheme="majorBidi" w:cstheme="majorBidi"/>
+          <w:color w:val="FF0000"/>
+          <w:sz w:val="24"/>
+          <w:szCs w:val="24"/>
+          <w:lang w:val="en-US"/>
+        </w:rPr>
+        <w:t>reference</w:t>
+      </w:r>
+      <w:r>
+        <w:rPr>
+          <w:rFonts w:asciiTheme="majorBidi" w:hAnsiTheme="majorBidi" w:cstheme="majorBidi"/>
+          <w:sz w:val="24"/>
+          <w:szCs w:val="24"/>
+          <w:lang w:val="en-US"/>
+        </w:rPr>
+        <w:t>][</w:t>
+      </w:r>
+      <w:r>
+        <w:rPr>
+          <w:rFonts w:asciiTheme="majorBidi" w:hAnsiTheme="majorBidi" w:cstheme="majorBidi"/>
+          <w:sz w:val="24"/>
+          <w:szCs w:val="24"/>
+          <w:lang w:val="en-US"/>
+        </w:rPr>
+        <w:t xml:space="preserve"> </w:t>
+      </w:r>
+      <w:r>
+        <w:rPr>
+          <w:rFonts w:asciiTheme="majorBidi" w:hAnsiTheme="majorBidi" w:cstheme="majorBidi"/>
+          <w:color w:val="FF0000"/>
+          <w:sz w:val="24"/>
+          <w:szCs w:val="24"/>
+          <w:lang w:val="en-US"/>
+        </w:rPr>
+        <w:t>reference</w:t>
+      </w:r>
+      <w:r>
+        <w:rPr>
+          <w:rFonts w:asciiTheme="majorBidi" w:hAnsiTheme="majorBidi" w:cstheme="majorBidi"/>
+          <w:sz w:val="24"/>
+          <w:szCs w:val="24"/>
+          <w:lang w:val="en-US"/>
+        </w:rPr>
+        <w:t>][</w:t>
+      </w:r>
+      <w:r>
+        <w:rPr>
+          <w:rFonts w:asciiTheme="majorBidi" w:hAnsiTheme="majorBidi" w:cstheme="majorBidi"/>
+          <w:sz w:val="24"/>
+          <w:szCs w:val="24"/>
+          <w:lang w:val="en-US"/>
+        </w:rPr>
+        <w:t xml:space="preserve"> </w:t>
+      </w:r>
+      <w:r>
+        <w:rPr>
+          <w:rFonts w:asciiTheme="majorBidi" w:hAnsiTheme="majorBidi" w:cstheme="majorBidi"/>
+          <w:color w:val="FF0000"/>
+          <w:sz w:val="24"/>
+          <w:szCs w:val="24"/>
+          <w:lang w:val="en-US"/>
+        </w:rPr>
+        <w:t>reference</w:t>
+      </w:r>
+      <w:r>
+        <w:rPr>
+          <w:rFonts w:asciiTheme="majorBidi" w:hAnsiTheme="majorBidi" w:cstheme="majorBidi"/>
+          <w:sz w:val="24"/>
+          <w:szCs w:val="24"/>
+          <w:lang w:val="en-US"/>
+        </w:rPr>
+        <w:t>][</w:t>
+      </w:r>
+      <w:r>
+        <w:rPr>
+          <w:rFonts w:asciiTheme="majorBidi" w:hAnsiTheme="majorBidi" w:cstheme="majorBidi"/>
+          <w:sz w:val="24"/>
+          <w:szCs w:val="24"/>
+          <w:lang w:val="en-US"/>
+        </w:rPr>
+        <w:t xml:space="preserve"> </w:t>
+      </w:r>
+      <w:r>
+        <w:rPr>
+          <w:rFonts w:asciiTheme="majorBidi" w:hAnsiTheme="majorBidi" w:cstheme="majorBidi"/>
+          <w:color w:val="FF0000"/>
+          <w:sz w:val="24"/>
+          <w:szCs w:val="24"/>
+          <w:lang w:val="en-US"/>
+        </w:rPr>
+        <w:t>reference</w:t>
+      </w:r>
+      <w:r>
+        <w:rPr>
+          <w:rFonts w:asciiTheme="majorBidi" w:hAnsiTheme="majorBidi" w:cstheme="majorBidi"/>
+          <w:sz w:val="24"/>
+          <w:szCs w:val="24"/>
+          <w:lang w:val="en-US"/>
+        </w:rPr>
+        <w:t xml:space="preserve">]. The corpus used includes releases of </w:t>
+      </w:r>
+      <w:r>
+        <w:rPr>
+          <w:rFonts w:asciiTheme="majorBidi" w:hAnsiTheme="majorBidi" w:cstheme="majorBidi"/>
+          <w:sz w:val="24"/>
+          <w:szCs w:val="24"/>
+          <w:lang w:val="en-US"/>
+        </w:rPr>
+        <w:t>(…)</w:t>
+      </w:r>
+      <w:r>
+        <w:rPr>
+          <w:rFonts w:asciiTheme="majorBidi" w:hAnsiTheme="majorBidi" w:cstheme="majorBidi"/>
+          <w:sz w:val="24"/>
+          <w:szCs w:val="24"/>
+          <w:lang w:val="en-US"/>
+        </w:rPr>
+        <w:t xml:space="preserve">. </w:t>
+      </w:r>
+      <w:r>
+        <w:rPr>
+          <w:rFonts w:asciiTheme="majorBidi" w:hAnsiTheme="majorBidi" w:cstheme="majorBidi"/>
+          <w:color w:val="FF0000"/>
+          <w:sz w:val="24"/>
+          <w:szCs w:val="24"/>
+          <w:lang w:val="en-US"/>
+        </w:rPr>
+        <w:t xml:space="preserve">Table X </w:t>
+      </w:r>
+      <w:r>
+        <w:rPr>
+          <w:rFonts w:asciiTheme="majorBidi" w:hAnsiTheme="majorBidi" w:cstheme="majorBidi"/>
+          <w:sz w:val="24"/>
+          <w:szCs w:val="24"/>
+          <w:lang w:val="en-US"/>
+        </w:rPr>
+        <w:t xml:space="preserve">gives an overview about the studied systems. </w:t>
+      </w:r>
+      <w:r>
+        <w:rPr>
+          <w:rFonts w:asciiTheme="majorBidi" w:hAnsiTheme="majorBidi" w:cstheme="majorBidi"/>
+          <w:sz w:val="24"/>
+          <w:szCs w:val="24"/>
+          <w:lang w:val="en-US"/>
+        </w:rPr>
+        <w:t>The table also reports the number of code smells identified manually in the different systems.</w:t>
+      </w:r>
+      <w:r>
+        <w:rPr>
+          <w:rFonts w:asciiTheme="majorBidi" w:hAnsiTheme="majorBidi" w:cstheme="majorBidi"/>
+          <w:sz w:val="24"/>
+          <w:szCs w:val="24"/>
+          <w:lang w:val="en-US"/>
+        </w:rPr>
+        <w:t xml:space="preserve"> This number will be later used to calculate the precision and recall of the given approach</w:t>
+      </w:r>
+      <w:r>
+        <w:rPr>
+          <w:rFonts w:asciiTheme="majorBidi" w:hAnsiTheme="majorBidi" w:cstheme="majorBidi"/>
+          <w:sz w:val="24"/>
+          <w:szCs w:val="24"/>
+          <w:lang w:val="en-US"/>
+        </w:rPr>
+        <w:t>.</w:t>
+      </w:r>
+      <w:r>
+        <w:rPr>
+          <w:rFonts w:asciiTheme="majorBidi" w:hAnsiTheme="majorBidi" w:cstheme="majorBidi"/>
+          <w:sz w:val="24"/>
+          <w:szCs w:val="24"/>
+          <w:lang w:val="en-US"/>
+        </w:rPr>
+        <w:t xml:space="preserve"> </w:t>
+      </w:r>
+      <w:r>
+        <w:rPr>
+          <w:rFonts w:asciiTheme="majorBidi" w:hAnsiTheme="majorBidi" w:cstheme="majorBidi"/>
+          <w:sz w:val="24"/>
+          <w:szCs w:val="24"/>
+          <w:lang w:val="en-US"/>
+        </w:rPr>
+        <w:t xml:space="preserve">We </w:t>
+      </w:r>
+      <w:r>
+        <w:rPr>
+          <w:rFonts w:asciiTheme="majorBidi" w:hAnsiTheme="majorBidi" w:cstheme="majorBidi"/>
+          <w:sz w:val="24"/>
+          <w:szCs w:val="24"/>
+          <w:lang w:val="en-US"/>
+        </w:rPr>
+        <w:t>have chosen</w:t>
+      </w:r>
+      <w:r>
+        <w:rPr>
+          <w:rFonts w:asciiTheme="majorBidi" w:hAnsiTheme="majorBidi" w:cstheme="majorBidi"/>
+          <w:sz w:val="24"/>
+          <w:szCs w:val="24"/>
+          <w:lang w:val="en-US"/>
+        </w:rPr>
+        <w:t xml:space="preserve"> the</w:t>
+      </w:r>
+      <w:r>
+        <w:rPr>
+          <w:rFonts w:asciiTheme="majorBidi" w:hAnsiTheme="majorBidi" w:cstheme="majorBidi"/>
+          <w:sz w:val="24"/>
+          <w:szCs w:val="24"/>
+          <w:lang w:val="en-US"/>
+        </w:rPr>
+        <w:t>se</w:t>
+      </w:r>
+      <w:r>
+        <w:rPr>
+          <w:rFonts w:asciiTheme="majorBidi" w:hAnsiTheme="majorBidi" w:cstheme="majorBidi"/>
+          <w:sz w:val="24"/>
+          <w:szCs w:val="24"/>
+          <w:lang w:val="en-US"/>
+        </w:rPr>
+        <w:t xml:space="preserve"> </w:t>
+      </w:r>
+      <w:r>
+        <w:rPr>
+          <w:rFonts w:asciiTheme="majorBidi" w:hAnsiTheme="majorBidi" w:cstheme="majorBidi"/>
+          <w:sz w:val="24"/>
+          <w:szCs w:val="24"/>
+          <w:lang w:val="en-US"/>
+        </w:rPr>
+        <w:t>projects</w:t>
+      </w:r>
+      <w:r>
+        <w:rPr>
+          <w:rFonts w:asciiTheme="majorBidi" w:hAnsiTheme="majorBidi" w:cstheme="majorBidi"/>
+          <w:sz w:val="24"/>
+          <w:szCs w:val="24"/>
+          <w:lang w:val="en-US"/>
+        </w:rPr>
+        <w:t xml:space="preserve"> because </w:t>
+      </w:r>
+      <w:r>
+        <w:rPr>
+          <w:rFonts w:asciiTheme="majorBidi" w:hAnsiTheme="majorBidi" w:cstheme="majorBidi"/>
+          <w:sz w:val="24"/>
+          <w:szCs w:val="24"/>
+          <w:lang w:val="en-US"/>
+        </w:rPr>
+        <w:t>of their small to medium size and because they contain multiple GUIs that can be used as input to our approach.</w:t>
       </w:r>
     </w:p>
     <w:p>
@@ -1107,186 +1200,38 @@
           <w:szCs w:val="24"/>
           <w:lang w:val="en-US"/>
         </w:rPr>
-        <w:t>Parameter setting influences significantly the performance of a search algorithm</w:t>
-      </w:r>
-      <w:r>
-        <w:rPr>
-          <w:rFonts w:asciiTheme="majorBidi" w:hAnsiTheme="majorBidi" w:cstheme="majorBidi"/>
-          <w:sz w:val="24"/>
-          <w:szCs w:val="24"/>
-          <w:lang w:val="en-US"/>
-        </w:rPr>
-        <w:t>s</w:t>
-      </w:r>
-      <w:r>
-        <w:rPr>
-          <w:rFonts w:asciiTheme="majorBidi" w:hAnsiTheme="majorBidi" w:cstheme="majorBidi"/>
-          <w:sz w:val="24"/>
-          <w:szCs w:val="24"/>
-          <w:lang w:val="en-US"/>
-        </w:rPr>
-        <w:t xml:space="preserve"> on a </w:t>
-      </w:r>
-      <w:r>
-        <w:rPr>
-          <w:rFonts w:asciiTheme="majorBidi" w:hAnsiTheme="majorBidi" w:cstheme="majorBidi"/>
-          <w:sz w:val="24"/>
-          <w:szCs w:val="24"/>
-          <w:lang w:val="en-US"/>
-        </w:rPr>
-        <w:t>given search</w:t>
-      </w:r>
-      <w:r>
-        <w:rPr>
-          <w:rFonts w:asciiTheme="majorBidi" w:hAnsiTheme="majorBidi" w:cstheme="majorBidi"/>
-          <w:sz w:val="24"/>
-          <w:szCs w:val="24"/>
-          <w:lang w:val="en-US"/>
-        </w:rPr>
-        <w:t xml:space="preserve"> problem. </w:t>
-      </w:r>
-      <w:r>
-        <w:rPr>
-          <w:rFonts w:asciiTheme="majorBidi" w:hAnsiTheme="majorBidi" w:cstheme="majorBidi"/>
-          <w:sz w:val="24"/>
-          <w:szCs w:val="24"/>
-          <w:lang w:val="en-US"/>
-        </w:rPr>
-        <w:t xml:space="preserve">It is usually difficult to preemptively set the best tuning setting. </w:t>
-      </w:r>
-      <w:r>
-        <w:rPr>
-          <w:rFonts w:asciiTheme="majorBidi" w:hAnsiTheme="majorBidi" w:cstheme="majorBidi"/>
-          <w:sz w:val="24"/>
-          <w:szCs w:val="24"/>
-          <w:lang w:val="en-US"/>
-        </w:rPr>
-        <w:t xml:space="preserve">For this reason, we perform a set of experiments using several population sizes: </w:t>
-      </w:r>
-      <w:r>
-        <w:rPr>
-          <w:rFonts w:asciiTheme="majorBidi" w:hAnsiTheme="majorBidi" w:cstheme="majorBidi"/>
-          <w:color w:val="0070C0"/>
-          <w:sz w:val="24"/>
-          <w:szCs w:val="24"/>
-          <w:lang w:val="en-US"/>
-        </w:rPr>
-        <w:t>10</w:t>
-      </w:r>
-      <w:r>
-        <w:rPr>
-          <w:rFonts w:asciiTheme="majorBidi" w:hAnsiTheme="majorBidi" w:cstheme="majorBidi"/>
-          <w:color w:val="0070C0"/>
-          <w:sz w:val="24"/>
-          <w:szCs w:val="24"/>
-          <w:lang w:val="en-US"/>
-        </w:rPr>
-        <w:t xml:space="preserve">, </w:t>
-      </w:r>
-      <w:r>
-        <w:rPr>
-          <w:rFonts w:asciiTheme="majorBidi" w:hAnsiTheme="majorBidi" w:cstheme="majorBidi"/>
-          <w:color w:val="0070C0"/>
-          <w:sz w:val="24"/>
-          <w:szCs w:val="24"/>
-          <w:lang w:val="en-US"/>
-        </w:rPr>
-        <w:t>20</w:t>
-      </w:r>
-      <w:r>
-        <w:rPr>
-          <w:rFonts w:asciiTheme="majorBidi" w:hAnsiTheme="majorBidi" w:cstheme="majorBidi"/>
-          <w:color w:val="0070C0"/>
-          <w:sz w:val="24"/>
-          <w:szCs w:val="24"/>
-          <w:lang w:val="en-US"/>
-        </w:rPr>
-        <w:t xml:space="preserve">, </w:t>
-      </w:r>
-      <w:r>
-        <w:rPr>
-          <w:rFonts w:asciiTheme="majorBidi" w:hAnsiTheme="majorBidi" w:cstheme="majorBidi"/>
-          <w:color w:val="0070C0"/>
-          <w:sz w:val="24"/>
-          <w:szCs w:val="24"/>
-          <w:lang w:val="en-US"/>
-        </w:rPr>
-        <w:t>40</w:t>
-      </w:r>
-      <w:r>
-        <w:rPr>
-          <w:rFonts w:asciiTheme="majorBidi" w:hAnsiTheme="majorBidi" w:cstheme="majorBidi"/>
-          <w:color w:val="0070C0"/>
-          <w:sz w:val="24"/>
-          <w:szCs w:val="24"/>
-          <w:lang w:val="en-US"/>
-        </w:rPr>
-        <w:t xml:space="preserve">, 80, </w:t>
-      </w:r>
-      <w:r>
-        <w:rPr>
-          <w:rFonts w:asciiTheme="majorBidi" w:hAnsiTheme="majorBidi" w:cstheme="majorBidi"/>
-          <w:color w:val="0070C0"/>
-          <w:sz w:val="24"/>
-          <w:szCs w:val="24"/>
-          <w:lang w:val="en-US"/>
-        </w:rPr>
-        <w:t>160</w:t>
-      </w:r>
-      <w:r>
-        <w:rPr>
-          <w:rFonts w:asciiTheme="majorBidi" w:hAnsiTheme="majorBidi" w:cstheme="majorBidi"/>
-          <w:color w:val="0070C0"/>
-          <w:sz w:val="24"/>
-          <w:szCs w:val="24"/>
-          <w:lang w:val="en-US"/>
-        </w:rPr>
-        <w:t xml:space="preserve">, and </w:t>
-      </w:r>
-      <w:r>
-        <w:rPr>
-          <w:rFonts w:asciiTheme="majorBidi" w:hAnsiTheme="majorBidi" w:cstheme="majorBidi"/>
-          <w:color w:val="0070C0"/>
-          <w:sz w:val="24"/>
-          <w:szCs w:val="24"/>
-          <w:lang w:val="en-US"/>
-        </w:rPr>
-        <w:t>320</w:t>
-      </w:r>
-      <w:r>
-        <w:rPr>
-          <w:rFonts w:asciiTheme="majorBidi" w:hAnsiTheme="majorBidi" w:cstheme="majorBidi"/>
-          <w:color w:val="0070C0"/>
-          <w:sz w:val="24"/>
-          <w:szCs w:val="24"/>
-          <w:lang w:val="en-US"/>
-        </w:rPr>
-        <w:t xml:space="preserve"> for </w:t>
-      </w:r>
-      <w:r>
-        <w:rPr>
-          <w:rFonts w:asciiTheme="majorBidi" w:hAnsiTheme="majorBidi" w:cstheme="majorBidi"/>
-          <w:color w:val="0070C0"/>
-          <w:sz w:val="24"/>
-          <w:szCs w:val="24"/>
-          <w:lang w:val="en-US"/>
-        </w:rPr>
-        <w:t xml:space="preserve">our </w:t>
-      </w:r>
-      <w:r>
-        <w:rPr>
-          <w:rFonts w:asciiTheme="majorBidi" w:hAnsiTheme="majorBidi" w:cstheme="majorBidi"/>
-          <w:color w:val="0070C0"/>
-          <w:sz w:val="24"/>
-          <w:szCs w:val="24"/>
-          <w:lang w:val="en-US"/>
-        </w:rPr>
-        <w:t>2</w:t>
-      </w:r>
-      <w:r>
-        <w:rPr>
-          <w:rFonts w:asciiTheme="majorBidi" w:hAnsiTheme="majorBidi" w:cstheme="majorBidi"/>
-          <w:color w:val="0070C0"/>
+        <w:t xml:space="preserve">Since </w:t>
+      </w:r>
+      <w:r>
+        <w:rPr>
+          <w:rFonts w:asciiTheme="majorBidi" w:hAnsiTheme="majorBidi" w:cstheme="majorBidi"/>
+          <w:sz w:val="24"/>
+          <w:szCs w:val="24"/>
+          <w:lang w:val="en-US"/>
+        </w:rPr>
+        <w:t>search</w:t>
+      </w:r>
+      <w:r>
+        <w:rPr>
+          <w:rFonts w:asciiTheme="majorBidi" w:hAnsiTheme="majorBidi" w:cstheme="majorBidi"/>
+          <w:sz w:val="24"/>
+          <w:szCs w:val="24"/>
+          <w:lang w:val="en-US"/>
+        </w:rPr>
+        <w:t xml:space="preserve"> algorithms are stochastic, they </w:t>
+      </w:r>
+      <w:r>
+        <w:rPr>
+          <w:rFonts w:asciiTheme="majorBidi" w:hAnsiTheme="majorBidi" w:cstheme="majorBidi"/>
+          <w:sz w:val="24"/>
+          <w:szCs w:val="24"/>
+          <w:lang w:val="en-US"/>
+        </w:rPr>
+        <w:t>may generate</w:t>
+      </w:r>
+      <w:r>
+        <w:rPr>
+          <w:rFonts w:asciiTheme="majorBidi" w:hAnsiTheme="majorBidi" w:cstheme="majorBidi"/>
           <w:sz w:val="24"/>
           <w:szCs w:val="24"/>
           <w:lang w:val="en-US"/>
@@ -1296,193 +1241,182 @@
       <w:r>
         <w:rPr>
           <w:rFonts w:asciiTheme="majorBidi" w:hAnsiTheme="majorBidi" w:cstheme="majorBidi"/>
-          <w:color w:val="0070C0"/>
-          <w:sz w:val="24"/>
-          <w:szCs w:val="24"/>
-          <w:lang w:val="en-US"/>
-        </w:rPr>
-        <w:t xml:space="preserve">objectives. The maximum number of generations used is </w:t>
-      </w:r>
-      <w:r>
-        <w:rPr>
-          <w:rFonts w:asciiTheme="majorBidi" w:hAnsiTheme="majorBidi" w:cstheme="majorBidi"/>
-          <w:color w:val="0070C0"/>
-          <w:sz w:val="24"/>
-          <w:szCs w:val="24"/>
-          <w:lang w:val="en-US"/>
-        </w:rPr>
-        <w:t>1</w:t>
-      </w:r>
-      <w:r>
-        <w:rPr>
-          <w:rFonts w:asciiTheme="majorBidi" w:hAnsiTheme="majorBidi" w:cstheme="majorBidi"/>
-          <w:color w:val="0070C0"/>
-          <w:sz w:val="24"/>
-          <w:szCs w:val="24"/>
-          <w:lang w:val="en-US"/>
-        </w:rPr>
-        <w:t xml:space="preserve">00, </w:t>
-      </w:r>
-      <w:r>
-        <w:rPr>
-          <w:rFonts w:asciiTheme="majorBidi" w:hAnsiTheme="majorBidi" w:cstheme="majorBidi"/>
-          <w:color w:val="0070C0"/>
-          <w:sz w:val="24"/>
-          <w:szCs w:val="24"/>
-          <w:lang w:val="en-US"/>
-        </w:rPr>
-        <w:t>2</w:t>
-      </w:r>
-      <w:r>
-        <w:rPr>
-          <w:rFonts w:asciiTheme="majorBidi" w:hAnsiTheme="majorBidi" w:cstheme="majorBidi"/>
-          <w:color w:val="0070C0"/>
-          <w:sz w:val="24"/>
-          <w:szCs w:val="24"/>
-          <w:lang w:val="en-US"/>
-        </w:rPr>
-        <w:t xml:space="preserve">00, </w:t>
-      </w:r>
-      <w:r>
-        <w:rPr>
-          <w:rFonts w:asciiTheme="majorBidi" w:hAnsiTheme="majorBidi" w:cstheme="majorBidi"/>
-          <w:color w:val="0070C0"/>
-          <w:sz w:val="24"/>
-          <w:szCs w:val="24"/>
-          <w:lang w:val="en-US"/>
-        </w:rPr>
-        <w:t>4</w:t>
-      </w:r>
-      <w:r>
-        <w:rPr>
-          <w:rFonts w:asciiTheme="majorBidi" w:hAnsiTheme="majorBidi" w:cstheme="majorBidi"/>
-          <w:color w:val="0070C0"/>
-          <w:sz w:val="24"/>
-          <w:szCs w:val="24"/>
-          <w:lang w:val="en-US"/>
-        </w:rPr>
-        <w:t xml:space="preserve">00, </w:t>
-      </w:r>
-      <w:r>
-        <w:rPr>
-          <w:rFonts w:asciiTheme="majorBidi" w:hAnsiTheme="majorBidi" w:cstheme="majorBidi"/>
-          <w:color w:val="0070C0"/>
-          <w:sz w:val="24"/>
-          <w:szCs w:val="24"/>
-          <w:lang w:val="en-US"/>
-        </w:rPr>
-        <w:t>8000 and</w:t>
-      </w:r>
-      <w:r>
-        <w:rPr>
-          <w:rFonts w:asciiTheme="majorBidi" w:hAnsiTheme="majorBidi" w:cstheme="majorBidi"/>
-          <w:color w:val="0070C0"/>
-          <w:sz w:val="24"/>
-          <w:szCs w:val="24"/>
-          <w:lang w:val="en-US"/>
-        </w:rPr>
-        <w:t xml:space="preserve"> 1</w:t>
-      </w:r>
-      <w:r>
-        <w:rPr>
-          <w:rFonts w:asciiTheme="majorBidi" w:hAnsiTheme="majorBidi" w:cstheme="majorBidi"/>
-          <w:color w:val="0070C0"/>
-          <w:sz w:val="24"/>
-          <w:szCs w:val="24"/>
-          <w:lang w:val="en-US"/>
-        </w:rPr>
-        <w:t>6</w:t>
-      </w:r>
-      <w:r>
-        <w:rPr>
-          <w:rFonts w:asciiTheme="majorBidi" w:hAnsiTheme="majorBidi" w:cstheme="majorBidi"/>
-          <w:color w:val="0070C0"/>
-          <w:sz w:val="24"/>
-          <w:szCs w:val="24"/>
-          <w:lang w:val="en-US"/>
-        </w:rPr>
-        <w:t>00</w:t>
-      </w:r>
-      <w:r>
-        <w:rPr>
-          <w:rFonts w:asciiTheme="majorBidi" w:hAnsiTheme="majorBidi" w:cstheme="majorBidi"/>
-          <w:sz w:val="24"/>
-          <w:szCs w:val="24"/>
-          <w:lang w:val="en-US"/>
-        </w:rPr>
-        <w:t xml:space="preserve">. For each algorithm, to generate an initial population, we start by defining the maximum vector length (maximum number of </w:t>
-      </w:r>
-      <w:r>
-        <w:rPr>
-          <w:rFonts w:asciiTheme="majorBidi" w:hAnsiTheme="majorBidi" w:cstheme="majorBidi"/>
-          <w:sz w:val="24"/>
-          <w:szCs w:val="24"/>
-          <w:lang w:val="en-US"/>
-        </w:rPr>
-        <w:t>rules</w:t>
-      </w:r>
-      <w:r>
-        <w:rPr>
-          <w:rFonts w:asciiTheme="majorBidi" w:hAnsiTheme="majorBidi" w:cstheme="majorBidi"/>
-          <w:sz w:val="24"/>
-          <w:szCs w:val="24"/>
-          <w:lang w:val="en-US"/>
-        </w:rPr>
-        <w:t xml:space="preserve"> per solution). A</w:t>
-      </w:r>
-      <w:r>
-        <w:rPr>
-          <w:rFonts w:asciiTheme="majorBidi" w:hAnsiTheme="majorBidi" w:cstheme="majorBidi"/>
-          <w:sz w:val="24"/>
-          <w:szCs w:val="24"/>
-          <w:lang w:val="en-US"/>
-        </w:rPr>
-        <w:t>s a</w:t>
-      </w:r>
-      <w:r>
-        <w:rPr>
-          <w:rFonts w:asciiTheme="majorBidi" w:hAnsiTheme="majorBidi" w:cstheme="majorBidi"/>
-          <w:sz w:val="24"/>
-          <w:szCs w:val="24"/>
-          <w:lang w:val="en-US"/>
-        </w:rPr>
-        <w:t xml:space="preserve"> higher number of operations in a solution do not necessarily mean that the results will be better</w:t>
-      </w:r>
-      <w:r>
-        <w:rPr>
-          <w:rFonts w:asciiTheme="majorBidi" w:hAnsiTheme="majorBidi" w:cstheme="majorBidi"/>
-          <w:sz w:val="24"/>
-          <w:szCs w:val="24"/>
-          <w:lang w:val="en-US"/>
-        </w:rPr>
-        <w:t>, we empirically determine the best set of setting through the above mentioned trials.</w:t>
-      </w:r>
-      <w:r>
-        <w:rPr>
-          <w:rFonts w:asciiTheme="majorBidi" w:hAnsiTheme="majorBidi" w:cstheme="majorBidi"/>
-          <w:sz w:val="24"/>
-          <w:szCs w:val="24"/>
-          <w:lang w:val="en-US"/>
-        </w:rPr>
-        <w:t xml:space="preserve"> Ideally, a small number of </w:t>
-      </w:r>
-      <w:r>
-        <w:rPr>
-          <w:rFonts w:asciiTheme="majorBidi" w:hAnsiTheme="majorBidi" w:cstheme="majorBidi"/>
-          <w:sz w:val="24"/>
-          <w:szCs w:val="24"/>
-          <w:lang w:val="en-US"/>
-        </w:rPr>
-        <w:t>rules</w:t>
-      </w:r>
-      <w:r>
-        <w:rPr>
-          <w:rFonts w:asciiTheme="majorBidi" w:hAnsiTheme="majorBidi" w:cstheme="majorBidi"/>
-          <w:sz w:val="24"/>
-          <w:szCs w:val="24"/>
-          <w:lang w:val="en-US"/>
-        </w:rPr>
-        <w:t xml:space="preserve"> should </w:t>
+          <w:sz w:val="24"/>
+          <w:szCs w:val="24"/>
+          <w:lang w:val="en-US"/>
+        </w:rPr>
+        <w:t>various</w:t>
+      </w:r>
+      <w:r>
+        <w:rPr>
+          <w:rFonts w:asciiTheme="majorBidi" w:hAnsiTheme="majorBidi" w:cstheme="majorBidi"/>
+          <w:sz w:val="24"/>
+          <w:szCs w:val="24"/>
+          <w:lang w:val="en-US"/>
+        </w:rPr>
+        <w:t xml:space="preserve"> results for the same problem instance </w:t>
+      </w:r>
+      <w:r>
+        <w:rPr>
+          <w:rFonts w:asciiTheme="majorBidi" w:hAnsiTheme="majorBidi" w:cstheme="majorBidi"/>
+          <w:sz w:val="24"/>
+          <w:szCs w:val="24"/>
+          <w:lang w:val="en-US"/>
+        </w:rPr>
+        <w:t>in multiple simulations</w:t>
+      </w:r>
+      <w:r>
+        <w:rPr>
+          <w:rFonts w:asciiTheme="majorBidi" w:hAnsiTheme="majorBidi" w:cstheme="majorBidi"/>
+          <w:sz w:val="24"/>
+          <w:szCs w:val="24"/>
+          <w:lang w:val="en-US"/>
+        </w:rPr>
+        <w:t xml:space="preserve">. </w:t>
+      </w:r>
+      <w:r>
+        <w:rPr>
+          <w:rFonts w:asciiTheme="majorBidi" w:hAnsiTheme="majorBidi" w:cstheme="majorBidi"/>
+          <w:sz w:val="24"/>
+          <w:szCs w:val="24"/>
+          <w:lang w:val="en-US"/>
+        </w:rPr>
+        <w:t>That’s why</w:t>
+      </w:r>
+      <w:r>
+        <w:rPr>
+          <w:rFonts w:asciiTheme="majorBidi" w:hAnsiTheme="majorBidi" w:cstheme="majorBidi"/>
+          <w:sz w:val="24"/>
+          <w:szCs w:val="24"/>
+          <w:lang w:val="en-US"/>
+        </w:rPr>
+        <w:t xml:space="preserve">, our experimental study is performed </w:t>
+      </w:r>
+      <w:r>
+        <w:rPr>
+          <w:rFonts w:asciiTheme="majorBidi" w:hAnsiTheme="majorBidi" w:cstheme="majorBidi"/>
+          <w:sz w:val="24"/>
+          <w:szCs w:val="24"/>
+          <w:lang w:val="en-US"/>
+        </w:rPr>
+        <w:t>throughout</w:t>
+      </w:r>
+      <w:r>
+        <w:rPr>
+          <w:rFonts w:asciiTheme="majorBidi" w:hAnsiTheme="majorBidi" w:cstheme="majorBidi"/>
+          <w:sz w:val="24"/>
+          <w:szCs w:val="24"/>
+          <w:lang w:val="en-US"/>
+        </w:rPr>
+        <w:t xml:space="preserve"> 31 independent runs for each problem instance and the obtained results are statistically analyzed by using</w:t>
+      </w:r>
+      <w:r>
+        <w:rPr>
+          <w:rFonts w:asciiTheme="majorBidi" w:hAnsiTheme="majorBidi" w:cstheme="majorBidi"/>
+          <w:sz w:val="24"/>
+          <w:szCs w:val="24"/>
+          <w:lang w:val="en-US"/>
+        </w:rPr>
+        <w:t xml:space="preserve"> the Wilcoxon rank sum test </w:t>
+      </w:r>
+      <w:r>
+        <w:rPr>
+          <w:rFonts w:asciiTheme="majorBidi" w:hAnsiTheme="majorBidi" w:cstheme="majorBidi"/>
+          <w:sz w:val="24"/>
+          <w:szCs w:val="24"/>
+          <w:lang w:val="en-US"/>
+        </w:rPr>
+        <w:t>[</w:t>
+      </w:r>
+      <w:r>
+        <w:rPr>
+          <w:rFonts w:asciiTheme="majorBidi" w:hAnsiTheme="majorBidi" w:cstheme="majorBidi"/>
+          <w:sz w:val="24"/>
+          <w:szCs w:val="24"/>
+          <w:lang w:val="en-US"/>
+        </w:rPr>
+        <w:t>reference</w:t>
+      </w:r>
+      <w:r>
+        <w:rPr>
+          <w:rFonts w:asciiTheme="majorBidi" w:hAnsiTheme="majorBidi" w:cstheme="majorBidi"/>
+          <w:sz w:val="24"/>
+          <w:szCs w:val="24"/>
+          <w:lang w:val="en-US"/>
+        </w:rPr>
+        <w:t xml:space="preserve">] with a 99% confidence level (α = 1%). </w:t>
+      </w:r>
+      <w:r>
+        <w:rPr>
+          <w:rFonts w:asciiTheme="majorBidi" w:hAnsiTheme="majorBidi" w:cstheme="majorBidi"/>
+          <w:sz w:val="24"/>
+          <w:szCs w:val="24"/>
+          <w:lang w:val="en-US"/>
+        </w:rPr>
+        <w:t>This guarantees that the</w:t>
+      </w:r>
+      <w:r>
+        <w:rPr>
+          <w:rFonts w:asciiTheme="majorBidi" w:hAnsiTheme="majorBidi" w:cstheme="majorBidi"/>
+          <w:sz w:val="24"/>
+          <w:szCs w:val="24"/>
+          <w:lang w:val="en-US"/>
+        </w:rPr>
+        <w:t xml:space="preserve"> obtained results of two algorithms </w:t>
+      </w:r>
+      <w:r>
+        <w:rPr>
+          <w:rFonts w:asciiTheme="majorBidi" w:hAnsiTheme="majorBidi" w:cstheme="majorBidi"/>
+          <w:sz w:val="24"/>
+          <w:szCs w:val="24"/>
+          <w:lang w:val="en-US"/>
+        </w:rPr>
+        <w:t xml:space="preserve">used in this experiment </w:t>
+      </w:r>
+      <w:r>
+        <w:rPr>
+          <w:rFonts w:asciiTheme="majorBidi" w:hAnsiTheme="majorBidi" w:cstheme="majorBidi"/>
+          <w:sz w:val="24"/>
+          <w:szCs w:val="24"/>
+          <w:lang w:val="en-US"/>
+        </w:rPr>
+        <w:t xml:space="preserve">are samples from continuous distributions with equal medians. </w:t>
+      </w:r>
+      <w:r>
+        <w:rPr>
+          <w:rFonts w:asciiTheme="majorBidi" w:hAnsiTheme="majorBidi" w:cstheme="majorBidi"/>
+          <w:sz w:val="24"/>
+          <w:szCs w:val="24"/>
+          <w:lang w:val="en-US"/>
+        </w:rPr>
+        <w:t>For</w:t>
+      </w:r>
+      <w:r>
+        <w:rPr>
+          <w:rFonts w:asciiTheme="majorBidi" w:hAnsiTheme="majorBidi" w:cstheme="majorBidi"/>
+          <w:sz w:val="24"/>
+          <w:szCs w:val="24"/>
+          <w:lang w:val="en-US"/>
+        </w:rPr>
+        <w:t xml:space="preserve"> each </w:t>
+      </w:r>
+      <w:r>
+        <w:rPr>
+          <w:rFonts w:asciiTheme="majorBidi" w:hAnsiTheme="majorBidi" w:cstheme="majorBidi"/>
+          <w:sz w:val="24"/>
+          <w:szCs w:val="24"/>
+          <w:lang w:val="en-US"/>
+        </w:rPr>
+        <w:t>input</w:t>
+      </w:r>
+      <w:r>
+        <w:rPr>
+          <w:rFonts w:asciiTheme="majorBidi" w:hAnsiTheme="majorBidi" w:cstheme="majorBidi"/>
+          <w:sz w:val="24"/>
+          <w:szCs w:val="24"/>
+          <w:lang w:val="en-US"/>
+        </w:rPr>
+        <w:t xml:space="preserve"> </w:t>
       </w:r>
       <w:r>
         <w:rPr>
@@ -1492,168 +1426,88 @@
           <w:lang w:val="en-US"/>
         </w:rPr>
         <w:lastRenderedPageBreak/>
-        <w:t xml:space="preserve">be sufficient to provide a good trade-off between the fitness functions. This parameter can be </w:t>
-      </w:r>
-      <w:r>
-        <w:rPr>
-          <w:rFonts w:asciiTheme="majorBidi" w:hAnsiTheme="majorBidi" w:cstheme="majorBidi"/>
-          <w:sz w:val="24"/>
-          <w:szCs w:val="24"/>
-          <w:lang w:val="en-US"/>
-        </w:rPr>
-        <w:t xml:space="preserve">also </w:t>
-      </w:r>
-      <w:r>
-        <w:rPr>
-          <w:rFonts w:asciiTheme="majorBidi" w:hAnsiTheme="majorBidi" w:cstheme="majorBidi"/>
-          <w:sz w:val="24"/>
-          <w:szCs w:val="24"/>
-          <w:lang w:val="en-US"/>
-        </w:rPr>
-        <w:t xml:space="preserve">specified by the user or derived randomly from the sizes of the program and the used operations list. During the creation, the solutions have random sizes inside the allowed range. </w:t>
-      </w:r>
-      <w:r>
-        <w:rPr>
-          <w:rFonts w:asciiTheme="majorBidi" w:hAnsiTheme="majorBidi" w:cstheme="majorBidi"/>
-          <w:sz w:val="24"/>
-          <w:szCs w:val="24"/>
-          <w:lang w:val="en-US"/>
-        </w:rPr>
-        <w:t>W</w:t>
-      </w:r>
-      <w:r>
-        <w:rPr>
-          <w:rFonts w:asciiTheme="majorBidi" w:hAnsiTheme="majorBidi" w:cstheme="majorBidi"/>
-          <w:sz w:val="24"/>
-          <w:szCs w:val="24"/>
-          <w:lang w:val="en-US"/>
-        </w:rPr>
-        <w:t>e us</w:t>
-      </w:r>
-      <w:r>
-        <w:rPr>
-          <w:rFonts w:asciiTheme="majorBidi" w:hAnsiTheme="majorBidi" w:cstheme="majorBidi"/>
-          <w:sz w:val="24"/>
-          <w:szCs w:val="24"/>
-          <w:lang w:val="en-US"/>
-        </w:rPr>
-        <w:t>e the trial and error method [</w:t>
-      </w:r>
-      <w:r>
-        <w:rPr>
-          <w:rFonts w:asciiTheme="majorBidi" w:hAnsiTheme="majorBidi" w:cstheme="majorBidi"/>
-          <w:color w:val="FF0000"/>
-          <w:sz w:val="24"/>
-          <w:szCs w:val="24"/>
-          <w:lang w:val="en-US"/>
-        </w:rPr>
-        <w:t>reference needed</w:t>
-      </w:r>
-      <w:r>
-        <w:rPr>
-          <w:rFonts w:asciiTheme="majorBidi" w:hAnsiTheme="majorBidi" w:cstheme="majorBidi"/>
-          <w:sz w:val="24"/>
-          <w:szCs w:val="24"/>
-          <w:lang w:val="en-US"/>
-        </w:rPr>
-        <w:t xml:space="preserve">] in order to obtain a good parameter configuration. Since we are comparing different search algorithms, we classify parameters into common parameters and specific parameters. Table </w:t>
-      </w:r>
-      <w:r>
-        <w:rPr>
-          <w:rFonts w:asciiTheme="majorBidi" w:hAnsiTheme="majorBidi" w:cstheme="majorBidi"/>
-          <w:sz w:val="24"/>
-          <w:szCs w:val="24"/>
-          <w:lang w:val="en-US"/>
-        </w:rPr>
-        <w:t>X</w:t>
-      </w:r>
-      <w:r>
-        <w:rPr>
-          <w:rFonts w:asciiTheme="majorBidi" w:hAnsiTheme="majorBidi" w:cstheme="majorBidi"/>
-          <w:sz w:val="24"/>
-          <w:szCs w:val="24"/>
-          <w:lang w:val="en-US"/>
-        </w:rPr>
-        <w:t xml:space="preserve"> depicts the important common parameters. For MOEA/D, the</w:t>
-      </w:r>
-      <w:r>
-        <w:rPr>
-          <w:rFonts w:asciiTheme="majorBidi" w:hAnsiTheme="majorBidi" w:cstheme="majorBidi"/>
-          <w:sz w:val="24"/>
-          <w:szCs w:val="24"/>
-          <w:lang w:val="en-US"/>
-        </w:rPr>
-        <w:t xml:space="preserve"> neighborhood size is set to 20</w:t>
-      </w:r>
-    </w:p>
-    <w:p>
-      <w:pPr>
-        <w:spacing w:after="0"/>
-        <w:ind w:firstLine="708"/>
-        <w:jc w:val="both"/>
-        <w:rPr>
-          <w:rFonts w:asciiTheme="majorBidi" w:hAnsiTheme="majorBidi" w:cstheme="majorBidi"/>
-          <w:sz w:val="24"/>
-          <w:szCs w:val="24"/>
-          <w:lang w:val="en-US"/>
-        </w:rPr>
-      </w:pPr>
-    </w:p>
-    <w:p>
-      <w:pPr>
-        <w:spacing w:after="0"/>
-        <w:rPr>
-          <w:rFonts w:asciiTheme="majorBidi" w:hAnsiTheme="majorBidi" w:cstheme="majorBidi"/>
-          <w:color w:val="0070C0"/>
-          <w:sz w:val="24"/>
-          <w:szCs w:val="24"/>
-          <w:lang w:val="en-US"/>
-        </w:rPr>
-      </w:pPr>
-      <w:r>
-        <w:rPr>
-          <w:rFonts w:asciiTheme="majorBidi" w:hAnsiTheme="majorBidi" w:cstheme="majorBidi"/>
-          <w:color w:val="0070C0"/>
-          <w:sz w:val="24"/>
-          <w:szCs w:val="24"/>
-          <w:lang w:val="en-US"/>
-        </w:rPr>
-        <w:t xml:space="preserve">Statistical Tests </w:t>
-      </w:r>
-    </w:p>
-    <w:p>
-      <w:pPr>
-        <w:spacing w:after="0"/>
-        <w:jc w:val="both"/>
-        <w:rPr>
-          <w:rFonts w:asciiTheme="majorBidi" w:hAnsiTheme="majorBidi" w:cstheme="majorBidi"/>
-          <w:color w:val="0070C0"/>
-          <w:sz w:val="24"/>
-          <w:szCs w:val="24"/>
-          <w:lang w:val="en-US"/>
-        </w:rPr>
-      </w:pPr>
-      <w:r>
-        <w:rPr>
-          <w:rFonts w:asciiTheme="majorBidi" w:hAnsiTheme="majorBidi" w:cstheme="majorBidi"/>
-          <w:color w:val="0070C0"/>
-          <w:sz w:val="24"/>
-          <w:szCs w:val="24"/>
-          <w:lang w:val="en-US"/>
-        </w:rPr>
-        <w:t xml:space="preserve">Since metaheuristic algorithms are stochastic optimizers, they can provide different results for the same problem instance from </w:t>
-      </w:r>
-      <w:bookmarkStart w:id="0" w:name="_GoBack"/>
-      <w:bookmarkEnd w:id="0"/>
-      <w:r>
-        <w:rPr>
-          <w:rFonts w:asciiTheme="majorBidi" w:hAnsiTheme="majorBidi" w:cstheme="majorBidi"/>
-          <w:color w:val="0070C0"/>
-          <w:sz w:val="24"/>
-          <w:szCs w:val="24"/>
-          <w:lang w:val="en-US"/>
-        </w:rPr>
-        <w:t xml:space="preserve">one run to another. For this reason, our experimental study is performed based on 31 independent simulation runs for each problem instance and the obtained results are statistically analyzed by using the Wilcoxon rank sum test [18][19] with a 99% confidence level (α = 1%). The latter verifies the null hypothesis H0 that the obtained results of two algorithms are samples from continuous distributions with equal medians, against the alternative that they are not H1. The p-value of the Wilcoxon test corresponds to the probability of rejecting the null hypothesis H0 while it is true (type I error). A p-value that is less than or equal to α (≤ 0.01) means that we accept H1 and we reject H0. However, a p-value that is strictly greater than α (&gt; 0.01) means the opposite. In fact, for each problem instance, we compute the p-value obtained by comparing NSGA-II, IBEA, MOEA/D and mono-objective search results with NSGA-III ones. In this way, we determine whether the performance difference between NSGA-III and one of the other approaches is statistically significant or just a random result.  </w:t>
+        <w:t>system</w:t>
+      </w:r>
+      <w:r>
+        <w:rPr>
+          <w:rFonts w:asciiTheme="majorBidi" w:hAnsiTheme="majorBidi" w:cstheme="majorBidi"/>
+          <w:sz w:val="24"/>
+          <w:szCs w:val="24"/>
+          <w:lang w:val="en-US"/>
+        </w:rPr>
+        <w:t>, we compute the p-valu</w:t>
+      </w:r>
+      <w:r>
+        <w:rPr>
+          <w:rFonts w:asciiTheme="majorBidi" w:hAnsiTheme="majorBidi" w:cstheme="majorBidi"/>
+          <w:sz w:val="24"/>
+          <w:szCs w:val="24"/>
+          <w:lang w:val="en-US"/>
+        </w:rPr>
+        <w:t>e obtained by comparing NSGA-II</w:t>
+      </w:r>
+      <w:r>
+        <w:rPr>
+          <w:rFonts w:asciiTheme="majorBidi" w:hAnsiTheme="majorBidi" w:cstheme="majorBidi"/>
+          <w:sz w:val="24"/>
+          <w:szCs w:val="24"/>
+          <w:lang w:val="en-US"/>
+        </w:rPr>
+        <w:t xml:space="preserve"> and mono-objective search results </w:t>
+      </w:r>
+      <w:r>
+        <w:rPr>
+          <w:rFonts w:asciiTheme="majorBidi" w:hAnsiTheme="majorBidi" w:cstheme="majorBidi"/>
+          <w:sz w:val="24"/>
+          <w:szCs w:val="24"/>
+          <w:lang w:val="en-US"/>
+        </w:rPr>
+        <w:t>to</w:t>
+      </w:r>
+      <w:r>
+        <w:rPr>
+          <w:rFonts w:asciiTheme="majorBidi" w:hAnsiTheme="majorBidi" w:cstheme="majorBidi"/>
+          <w:sz w:val="24"/>
+          <w:szCs w:val="24"/>
+          <w:lang w:val="en-US"/>
+        </w:rPr>
+        <w:t xml:space="preserve"> determine whether the performance difference between </w:t>
+      </w:r>
+      <w:r>
+        <w:rPr>
+          <w:rFonts w:asciiTheme="majorBidi" w:hAnsiTheme="majorBidi" w:cstheme="majorBidi"/>
+          <w:sz w:val="24"/>
+          <w:szCs w:val="24"/>
+          <w:lang w:val="en-US"/>
+        </w:rPr>
+        <w:t>them</w:t>
+      </w:r>
+      <w:r>
+        <w:rPr>
+          <w:rFonts w:asciiTheme="majorBidi" w:hAnsiTheme="majorBidi" w:cstheme="majorBidi"/>
+          <w:sz w:val="24"/>
+          <w:szCs w:val="24"/>
+          <w:lang w:val="en-US"/>
+        </w:rPr>
+        <w:t xml:space="preserve"> is statistically signif</w:t>
+      </w:r>
+      <w:r>
+        <w:rPr>
+          <w:rFonts w:asciiTheme="majorBidi" w:hAnsiTheme="majorBidi" w:cstheme="majorBidi"/>
+          <w:sz w:val="24"/>
+          <w:szCs w:val="24"/>
+          <w:lang w:val="en-US"/>
+        </w:rPr>
+        <w:t xml:space="preserve">icant or just a random result. </w:t>
+      </w:r>
+      <w:r>
+        <w:rPr>
+          <w:rFonts w:asciiTheme="majorBidi" w:hAnsiTheme="majorBidi" w:cstheme="majorBidi"/>
+          <w:sz w:val="24"/>
+          <w:szCs w:val="24"/>
+          <w:lang w:val="en-US"/>
+        </w:rPr>
+        <w:t>The following Table Y shows the tuning configuration for the two algorithms used in our experiments</w:t>
       </w:r>
     </w:p>
     <w:p>
@@ -1751,51 +1605,6 @@
     </w:p>
     <w:p>
       <w:pPr>
-        <w:autoSpaceDE w:val="0"/>
-        <w:autoSpaceDN w:val="0"/>
-        <w:adjustRightInd w:val="0"/>
-        <w:spacing w:after="0"/>
-        <w:jc w:val="both"/>
-        <w:rPr>
-          <w:rFonts w:asciiTheme="majorBidi" w:hAnsiTheme="majorBidi" w:cstheme="majorBidi"/>
-          <w:sz w:val="24"/>
-          <w:szCs w:val="24"/>
-          <w:lang w:val="en-US"/>
-        </w:rPr>
-      </w:pPr>
-    </w:p>
-    <w:p>
-      <w:pPr>
-        <w:autoSpaceDE w:val="0"/>
-        <w:autoSpaceDN w:val="0"/>
-        <w:adjustRightInd w:val="0"/>
-        <w:spacing w:after="0"/>
-        <w:jc w:val="both"/>
-        <w:rPr>
-          <w:rFonts w:asciiTheme="majorBidi" w:hAnsiTheme="majorBidi" w:cstheme="majorBidi"/>
-          <w:sz w:val="24"/>
-          <w:szCs w:val="24"/>
-          <w:lang w:val="en-US"/>
-        </w:rPr>
-      </w:pPr>
-    </w:p>
-    <w:p>
-      <w:pPr>
-        <w:autoSpaceDE w:val="0"/>
-        <w:autoSpaceDN w:val="0"/>
-        <w:adjustRightInd w:val="0"/>
-        <w:spacing w:after="0"/>
-        <w:jc w:val="both"/>
-        <w:rPr>
-          <w:rFonts w:asciiTheme="majorBidi" w:hAnsiTheme="majorBidi" w:cstheme="majorBidi"/>
-          <w:sz w:val="24"/>
-          <w:szCs w:val="24"/>
-          <w:lang w:val="en-US"/>
-        </w:rPr>
-      </w:pPr>
-    </w:p>
-    <w:p>
-      <w:pPr>
         <w:pStyle w:val="ListParagraph"/>
         <w:numPr>
           <w:ilvl w:val="1"/>
@@ -1811,6 +1620,380 @@
           <w:lang w:val="en-US"/>
         </w:rPr>
       </w:pPr>
+      <w:r>
+        <w:rPr>
+          <w:rFonts w:asciiTheme="majorBidi" w:hAnsiTheme="majorBidi" w:cstheme="majorBidi"/>
+          <w:b/>
+          <w:bCs/>
+          <w:sz w:val="28"/>
+          <w:szCs w:val="28"/>
+          <w:lang w:val="en-US"/>
+        </w:rPr>
+        <w:t>Research Questions</w:t>
+      </w:r>
+    </w:p>
+    <w:p>
+      <w:pPr>
+        <w:pStyle w:val="ListParagraph"/>
+        <w:numPr>
+          <w:ilvl w:val="2"/>
+          <w:numId w:val="44"/>
+        </w:numPr>
+        <w:jc w:val="both"/>
+        <w:rPr>
+          <w:rFonts w:asciiTheme="majorBidi" w:hAnsiTheme="majorBidi" w:cstheme="majorBidi"/>
+          <w:b/>
+          <w:bCs/>
+          <w:sz w:val="24"/>
+          <w:szCs w:val="24"/>
+          <w:lang w:val="en-US"/>
+        </w:rPr>
+      </w:pPr>
+      <w:r>
+        <w:rPr>
+          <w:rFonts w:asciiTheme="majorBidi" w:hAnsiTheme="majorBidi" w:cstheme="majorBidi"/>
+          <w:b/>
+          <w:bCs/>
+          <w:sz w:val="24"/>
+          <w:szCs w:val="24"/>
+          <w:lang w:val="en-US"/>
+        </w:rPr>
+        <w:t xml:space="preserve">Results for </w:t>
+      </w:r>
+      <w:r>
+        <w:rPr>
+          <w:rFonts w:asciiTheme="majorBidi" w:hAnsiTheme="majorBidi" w:cstheme="majorBidi"/>
+          <w:b/>
+          <w:bCs/>
+          <w:sz w:val="24"/>
+          <w:szCs w:val="24"/>
+          <w:lang w:val="en-US"/>
+        </w:rPr>
+        <w:t xml:space="preserve">Research Question </w:t>
+      </w:r>
+      <w:r>
+        <w:rPr>
+          <w:rFonts w:asciiTheme="majorBidi" w:hAnsiTheme="majorBidi" w:cstheme="majorBidi"/>
+          <w:b/>
+          <w:bCs/>
+          <w:sz w:val="24"/>
+          <w:szCs w:val="24"/>
+          <w:lang w:val="en-US"/>
+        </w:rPr>
+        <w:t>1</w:t>
+      </w:r>
+    </w:p>
+    <w:p>
+      <w:pPr>
+        <w:ind w:firstLine="510"/>
+        <w:jc w:val="both"/>
+        <w:rPr>
+          <w:rFonts w:asciiTheme="majorBidi" w:hAnsiTheme="majorBidi" w:cstheme="majorBidi"/>
+          <w:b/>
+          <w:bCs/>
+          <w:color w:val="FF0000"/>
+          <w:sz w:val="24"/>
+          <w:szCs w:val="24"/>
+          <w:lang w:val="en-US"/>
+        </w:rPr>
+      </w:pPr>
+      <w:r>
+        <w:rPr>
+          <w:rFonts w:asciiTheme="majorBidi" w:hAnsiTheme="majorBidi" w:cstheme="majorBidi"/>
+          <w:color w:val="FF0000"/>
+          <w:sz w:val="24"/>
+          <w:szCs w:val="24"/>
+          <w:lang w:val="en-US"/>
+        </w:rPr>
+        <w:t>Insert the suitable excel tables here</w:t>
+      </w:r>
+    </w:p>
+    <w:p>
+      <w:pPr>
+        <w:pStyle w:val="ListParagraph"/>
+        <w:numPr>
+          <w:ilvl w:val="2"/>
+          <w:numId w:val="44"/>
+        </w:numPr>
+        <w:jc w:val="both"/>
+        <w:rPr>
+          <w:rFonts w:asciiTheme="majorBidi" w:hAnsiTheme="majorBidi" w:cstheme="majorBidi"/>
+          <w:b/>
+          <w:bCs/>
+          <w:sz w:val="24"/>
+          <w:szCs w:val="24"/>
+          <w:lang w:val="en-US"/>
+        </w:rPr>
+      </w:pPr>
+      <w:r>
+        <w:rPr>
+          <w:rFonts w:asciiTheme="majorBidi" w:hAnsiTheme="majorBidi" w:cstheme="majorBidi"/>
+          <w:b/>
+          <w:bCs/>
+          <w:sz w:val="24"/>
+          <w:szCs w:val="24"/>
+          <w:lang w:val="en-US"/>
+        </w:rPr>
+        <w:t xml:space="preserve">Results for </w:t>
+      </w:r>
+      <w:r>
+        <w:rPr>
+          <w:rFonts w:asciiTheme="majorBidi" w:hAnsiTheme="majorBidi" w:cstheme="majorBidi"/>
+          <w:b/>
+          <w:bCs/>
+          <w:sz w:val="24"/>
+          <w:szCs w:val="24"/>
+          <w:lang w:val="en-US"/>
+        </w:rPr>
+        <w:t xml:space="preserve">Research Question </w:t>
+      </w:r>
+      <w:r>
+        <w:rPr>
+          <w:rFonts w:asciiTheme="majorBidi" w:hAnsiTheme="majorBidi" w:cstheme="majorBidi"/>
+          <w:b/>
+          <w:bCs/>
+          <w:sz w:val="24"/>
+          <w:szCs w:val="24"/>
+          <w:lang w:val="en-US"/>
+        </w:rPr>
+        <w:t>2</w:t>
+      </w:r>
+    </w:p>
+    <w:p>
+      <w:pPr>
+        <w:ind w:firstLine="510"/>
+        <w:jc w:val="both"/>
+        <w:rPr>
+          <w:rFonts w:asciiTheme="majorBidi" w:hAnsiTheme="majorBidi" w:cstheme="majorBidi"/>
+          <w:color w:val="FF0000"/>
+          <w:sz w:val="24"/>
+          <w:szCs w:val="24"/>
+          <w:lang w:val="en-US"/>
+        </w:rPr>
+      </w:pPr>
+      <w:r>
+        <w:rPr>
+          <w:rFonts w:asciiTheme="majorBidi" w:hAnsiTheme="majorBidi" w:cstheme="majorBidi"/>
+          <w:color w:val="FF0000"/>
+          <w:sz w:val="24"/>
+          <w:szCs w:val="24"/>
+          <w:lang w:val="en-US"/>
+        </w:rPr>
+        <w:t>Insert the suitable excel tables here</w:t>
+      </w:r>
+    </w:p>
+    <w:p>
+      <w:pPr>
+        <w:pStyle w:val="ListParagraph"/>
+        <w:numPr>
+          <w:ilvl w:val="2"/>
+          <w:numId w:val="44"/>
+        </w:numPr>
+        <w:jc w:val="both"/>
+        <w:rPr>
+          <w:rFonts w:asciiTheme="majorBidi" w:hAnsiTheme="majorBidi" w:cstheme="majorBidi"/>
+          <w:b/>
+          <w:bCs/>
+          <w:sz w:val="24"/>
+          <w:szCs w:val="24"/>
+          <w:lang w:val="en-US"/>
+        </w:rPr>
+      </w:pPr>
+      <w:r>
+        <w:rPr>
+          <w:rFonts w:asciiTheme="majorBidi" w:hAnsiTheme="majorBidi" w:cstheme="majorBidi"/>
+          <w:b/>
+          <w:bCs/>
+          <w:sz w:val="24"/>
+          <w:szCs w:val="24"/>
+          <w:lang w:val="en-US"/>
+        </w:rPr>
+        <w:t xml:space="preserve">Results for </w:t>
+      </w:r>
+      <w:r>
+        <w:rPr>
+          <w:rFonts w:asciiTheme="majorBidi" w:hAnsiTheme="majorBidi" w:cstheme="majorBidi"/>
+          <w:b/>
+          <w:bCs/>
+          <w:sz w:val="24"/>
+          <w:szCs w:val="24"/>
+          <w:lang w:val="en-US"/>
+        </w:rPr>
+        <w:t xml:space="preserve">Research Question </w:t>
+      </w:r>
+      <w:r>
+        <w:rPr>
+          <w:rFonts w:asciiTheme="majorBidi" w:hAnsiTheme="majorBidi" w:cstheme="majorBidi"/>
+          <w:b/>
+          <w:bCs/>
+          <w:sz w:val="24"/>
+          <w:szCs w:val="24"/>
+          <w:lang w:val="en-US"/>
+        </w:rPr>
+        <w:t>3</w:t>
+      </w:r>
+    </w:p>
+    <w:p>
+      <w:pPr>
+        <w:ind w:firstLine="510"/>
+        <w:jc w:val="both"/>
+        <w:rPr>
+          <w:rFonts w:asciiTheme="majorBidi" w:hAnsiTheme="majorBidi" w:cstheme="majorBidi"/>
+          <w:color w:val="FF0000"/>
+          <w:sz w:val="24"/>
+          <w:szCs w:val="24"/>
+          <w:lang w:val="en-US"/>
+        </w:rPr>
+      </w:pPr>
+      <w:r>
+        <w:rPr>
+          <w:rFonts w:asciiTheme="majorBidi" w:hAnsiTheme="majorBidi" w:cstheme="majorBidi"/>
+          <w:color w:val="FF0000"/>
+          <w:sz w:val="24"/>
+          <w:szCs w:val="24"/>
+          <w:lang w:val="en-US"/>
+        </w:rPr>
+        <w:t>Insert the suitable excel tables here</w:t>
+      </w:r>
+    </w:p>
+    <w:p>
+      <w:pPr>
+        <w:pStyle w:val="ListParagraph"/>
+        <w:numPr>
+          <w:ilvl w:val="2"/>
+          <w:numId w:val="44"/>
+        </w:numPr>
+        <w:jc w:val="both"/>
+        <w:rPr>
+          <w:rFonts w:asciiTheme="majorBidi" w:hAnsiTheme="majorBidi" w:cstheme="majorBidi"/>
+          <w:b/>
+          <w:bCs/>
+          <w:sz w:val="24"/>
+          <w:szCs w:val="24"/>
+          <w:lang w:val="en-US"/>
+        </w:rPr>
+      </w:pPr>
+      <w:r>
+        <w:rPr>
+          <w:rFonts w:asciiTheme="majorBidi" w:hAnsiTheme="majorBidi" w:cstheme="majorBidi"/>
+          <w:b/>
+          <w:bCs/>
+          <w:sz w:val="24"/>
+          <w:szCs w:val="24"/>
+          <w:lang w:val="en-US"/>
+        </w:rPr>
+        <w:t xml:space="preserve">Results for </w:t>
+      </w:r>
+      <w:r>
+        <w:rPr>
+          <w:rFonts w:asciiTheme="majorBidi" w:hAnsiTheme="majorBidi" w:cstheme="majorBidi"/>
+          <w:b/>
+          <w:bCs/>
+          <w:sz w:val="24"/>
+          <w:szCs w:val="24"/>
+          <w:lang w:val="en-US"/>
+        </w:rPr>
+        <w:t xml:space="preserve">Research Question </w:t>
+      </w:r>
+      <w:r>
+        <w:rPr>
+          <w:rFonts w:asciiTheme="majorBidi" w:hAnsiTheme="majorBidi" w:cstheme="majorBidi"/>
+          <w:b/>
+          <w:bCs/>
+          <w:sz w:val="24"/>
+          <w:szCs w:val="24"/>
+          <w:lang w:val="en-US"/>
+        </w:rPr>
+        <w:t>4</w:t>
+      </w:r>
+    </w:p>
+    <w:p>
+      <w:pPr>
+        <w:ind w:firstLine="510"/>
+        <w:jc w:val="both"/>
+        <w:rPr>
+          <w:rFonts w:asciiTheme="majorBidi" w:hAnsiTheme="majorBidi" w:cstheme="majorBidi"/>
+          <w:color w:val="FF0000"/>
+          <w:sz w:val="24"/>
+          <w:szCs w:val="24"/>
+          <w:lang w:val="en-US"/>
+        </w:rPr>
+      </w:pPr>
+      <w:r>
+        <w:rPr>
+          <w:rFonts w:asciiTheme="majorBidi" w:hAnsiTheme="majorBidi" w:cstheme="majorBidi"/>
+          <w:color w:val="FF0000"/>
+          <w:sz w:val="24"/>
+          <w:szCs w:val="24"/>
+          <w:lang w:val="en-US"/>
+        </w:rPr>
+        <w:t>Insert the suitable excel tables here</w:t>
+      </w:r>
+    </w:p>
+    <w:p>
+      <w:pPr>
+        <w:autoSpaceDE w:val="0"/>
+        <w:autoSpaceDN w:val="0"/>
+        <w:adjustRightInd w:val="0"/>
+        <w:spacing w:after="0"/>
+        <w:jc w:val="both"/>
+        <w:rPr>
+          <w:rFonts w:asciiTheme="majorBidi" w:hAnsiTheme="majorBidi" w:cstheme="majorBidi"/>
+          <w:sz w:val="24"/>
+          <w:szCs w:val="24"/>
+          <w:lang w:val="en-US"/>
+        </w:rPr>
+      </w:pPr>
+    </w:p>
+    <w:p>
+      <w:pPr>
+        <w:autoSpaceDE w:val="0"/>
+        <w:autoSpaceDN w:val="0"/>
+        <w:adjustRightInd w:val="0"/>
+        <w:spacing w:after="0"/>
+        <w:jc w:val="both"/>
+        <w:rPr>
+          <w:rFonts w:asciiTheme="majorBidi" w:hAnsiTheme="majorBidi" w:cstheme="majorBidi"/>
+          <w:sz w:val="24"/>
+          <w:szCs w:val="24"/>
+          <w:lang w:val="en-US"/>
+        </w:rPr>
+      </w:pPr>
+    </w:p>
+    <w:p>
+      <w:pPr>
+        <w:autoSpaceDE w:val="0"/>
+        <w:autoSpaceDN w:val="0"/>
+        <w:adjustRightInd w:val="0"/>
+        <w:spacing w:after="0"/>
+        <w:jc w:val="both"/>
+        <w:rPr>
+          <w:rFonts w:asciiTheme="majorBidi" w:hAnsiTheme="majorBidi" w:cstheme="majorBidi"/>
+          <w:sz w:val="24"/>
+          <w:szCs w:val="24"/>
+          <w:lang w:val="en-US"/>
+        </w:rPr>
+      </w:pPr>
+    </w:p>
+    <w:p>
+      <w:pPr>
+        <w:pStyle w:val="ListParagraph"/>
+        <w:numPr>
+          <w:ilvl w:val="1"/>
+          <w:numId w:val="39"/>
+        </w:numPr>
+        <w:jc w:val="both"/>
+        <w:rPr>
+          <w:rFonts w:asciiTheme="majorBidi" w:hAnsiTheme="majorBidi" w:cstheme="majorBidi"/>
+          <w:b/>
+          <w:bCs/>
+          <w:sz w:val="28"/>
+          <w:szCs w:val="28"/>
+          <w:lang w:val="en-US"/>
+        </w:rPr>
+      </w:pPr>
+      <w:bookmarkStart w:id="0" w:name="_GoBack"/>
+      <w:bookmarkEnd w:id="0"/>
       <w:r>
         <w:rPr>
           <w:rFonts w:asciiTheme="majorBidi" w:hAnsiTheme="majorBidi" w:cstheme="majorBidi"/>
@@ -2526,6 +2709,128 @@
     </w:lvl>
   </w:abstractNum>
   <w:abstractNum w:abstractNumId="1" w15:restartNumberingAfterBreak="0">
+    <w:nsid w:val="017C2E94"/>
+    <w:multiLevelType w:val="multilevel"/>
+    <w:tmpl w:val="CFA4535C"/>
+    <w:lvl w:ilvl="0">
+      <w:start w:val="3"/>
+      <w:numFmt w:val="decimal"/>
+      <w:lvlText w:val="%1"/>
+      <w:lvlJc w:val="left"/>
+      <w:pPr>
+        <w:ind w:left="480" w:hanging="480"/>
+      </w:pPr>
+      <w:rPr>
+        <w:rFonts w:hint="default"/>
+        <w:b/>
+      </w:rPr>
+    </w:lvl>
+    <w:lvl w:ilvl="1">
+      <w:start w:val="1"/>
+      <w:numFmt w:val="decimal"/>
+      <w:lvlText w:val="%1.%2"/>
+      <w:lvlJc w:val="left"/>
+      <w:pPr>
+        <w:ind w:left="510" w:hanging="480"/>
+      </w:pPr>
+      <w:rPr>
+        <w:rFonts w:hint="default"/>
+        <w:b/>
+      </w:rPr>
+    </w:lvl>
+    <w:lvl w:ilvl="2">
+      <w:start w:val="1"/>
+      <w:numFmt w:val="decimal"/>
+      <w:lvlText w:val="%1.%2.%3"/>
+      <w:lvlJc w:val="left"/>
+      <w:pPr>
+        <w:ind w:left="780" w:hanging="720"/>
+      </w:pPr>
+      <w:rPr>
+        <w:rFonts w:hint="default"/>
+        <w:b/>
+      </w:rPr>
+    </w:lvl>
+    <w:lvl w:ilvl="3">
+      <w:start w:val="1"/>
+      <w:numFmt w:val="decimal"/>
+      <w:lvlText w:val="%1.%2.%3.%4"/>
+      <w:lvlJc w:val="left"/>
+      <w:pPr>
+        <w:ind w:left="810" w:hanging="720"/>
+      </w:pPr>
+      <w:rPr>
+        <w:rFonts w:hint="default"/>
+        <w:b/>
+      </w:rPr>
+    </w:lvl>
+    <w:lvl w:ilvl="4">
+      <w:start w:val="1"/>
+      <w:numFmt w:val="decimal"/>
+      <w:lvlText w:val="%1.%2.%3.%4.%5"/>
+      <w:lvlJc w:val="left"/>
+      <w:pPr>
+        <w:ind w:left="1200" w:hanging="1080"/>
+      </w:pPr>
+      <w:rPr>
+        <w:rFonts w:hint="default"/>
+        <w:b/>
+      </w:rPr>
+    </w:lvl>
+    <w:lvl w:ilvl="5">
+      <w:start w:val="1"/>
+      <w:numFmt w:val="decimal"/>
+      <w:lvlText w:val="%1.%2.%3.%4.%5.%6"/>
+      <w:lvlJc w:val="left"/>
+      <w:pPr>
+        <w:ind w:left="1230" w:hanging="1080"/>
+      </w:pPr>
+      <w:rPr>
+        <w:rFonts w:hint="default"/>
+        <w:b/>
+      </w:rPr>
+    </w:lvl>
+    <w:lvl w:ilvl="6">
+      <w:start w:val="1"/>
+      <w:numFmt w:val="decimal"/>
+      <w:lvlText w:val="%1.%2.%3.%4.%5.%6.%7"/>
+      <w:lvlJc w:val="left"/>
+      <w:pPr>
+        <w:ind w:left="1620" w:hanging="1440"/>
+      </w:pPr>
+      <w:rPr>
+        <w:rFonts w:hint="default"/>
+        <w:b/>
+      </w:rPr>
+    </w:lvl>
+    <w:lvl w:ilvl="7">
+      <w:start w:val="1"/>
+      <w:numFmt w:val="decimal"/>
+      <w:lvlText w:val="%1.%2.%3.%4.%5.%6.%7.%8"/>
+      <w:lvlJc w:val="left"/>
+      <w:pPr>
+        <w:ind w:left="1650" w:hanging="1440"/>
+      </w:pPr>
+      <w:rPr>
+        <w:rFonts w:hint="default"/>
+        <w:b/>
+      </w:rPr>
+    </w:lvl>
+    <w:lvl w:ilvl="8">
+      <w:start w:val="1"/>
+      <w:numFmt w:val="decimal"/>
+      <w:lvlText w:val="%1.%2.%3.%4.%5.%6.%7.%8.%9"/>
+      <w:lvlJc w:val="left"/>
+      <w:pPr>
+        <w:ind w:left="2040" w:hanging="1800"/>
+      </w:pPr>
+      <w:rPr>
+        <w:rFonts w:hint="default"/>
+        <w:b/>
+      </w:rPr>
+    </w:lvl>
+  </w:abstractNum>
+  <w:abstractNum w:abstractNumId="2" w15:restartNumberingAfterBreak="0">
     <w:nsid w:val="063E20A0"/>
     <w:multiLevelType w:val="hybridMultilevel"/>
     <w:tmpl w:val="A62200C2"/>
@@ -2614,7 +2919,7 @@
       </w:pPr>
     </w:lvl>
   </w:abstractNum>
-  <w:abstractNum w:abstractNumId="2" w15:restartNumberingAfterBreak="0">
+  <w:abstractNum w:abstractNumId="3" w15:restartNumberingAfterBreak="0">
     <w:nsid w:val="06D129CA"/>
     <w:multiLevelType w:val="hybridMultilevel"/>
     <w:tmpl w:val="6620337C"/>
@@ -2703,7 +3008,7 @@
       </w:pPr>
     </w:lvl>
   </w:abstractNum>
-  <w:abstractNum w:abstractNumId="3" w15:restartNumberingAfterBreak="0">
+  <w:abstractNum w:abstractNumId="4" w15:restartNumberingAfterBreak="0">
     <w:nsid w:val="0ED9442C"/>
     <w:multiLevelType w:val="hybridMultilevel"/>
     <w:tmpl w:val="D3DC5D06"/>
@@ -2792,7 +3097,7 @@
       </w:pPr>
     </w:lvl>
   </w:abstractNum>
-  <w:abstractNum w:abstractNumId="4" w15:restartNumberingAfterBreak="0">
+  <w:abstractNum w:abstractNumId="5" w15:restartNumberingAfterBreak="0">
     <w:nsid w:val="12254557"/>
     <w:multiLevelType w:val="hybridMultilevel"/>
     <w:tmpl w:val="A872A7F2"/>
@@ -2878,7 +3183,7 @@
       </w:pPr>
     </w:lvl>
   </w:abstractNum>
-  <w:abstractNum w:abstractNumId="5" w15:restartNumberingAfterBreak="0">
+  <w:abstractNum w:abstractNumId="6" w15:restartNumberingAfterBreak="0">
     <w:nsid w:val="129E6E20"/>
     <w:multiLevelType w:val="hybridMultilevel"/>
     <w:tmpl w:val="F0F6BE00"/>
@@ -2967,7 +3272,7 @@
       </w:pPr>
     </w:lvl>
   </w:abstractNum>
-  <w:abstractNum w:abstractNumId="6" w15:restartNumberingAfterBreak="0">
+  <w:abstractNum w:abstractNumId="7" w15:restartNumberingAfterBreak="0">
     <w:nsid w:val="144D05F1"/>
     <w:multiLevelType w:val="hybridMultilevel"/>
     <w:tmpl w:val="61BCE694"/>
@@ -3053,7 +3358,7 @@
       </w:pPr>
     </w:lvl>
   </w:abstractNum>
-  <w:abstractNum w:abstractNumId="7" w15:restartNumberingAfterBreak="0">
+  <w:abstractNum w:abstractNumId="8" w15:restartNumberingAfterBreak="0">
     <w:nsid w:val="17DD2DAA"/>
     <w:multiLevelType w:val="hybridMultilevel"/>
     <w:tmpl w:val="2AFA1348"/>
@@ -3139,7 +3444,7 @@
       </w:pPr>
     </w:lvl>
   </w:abstractNum>
-  <w:abstractNum w:abstractNumId="8" w15:restartNumberingAfterBreak="0">
+  <w:abstractNum w:abstractNumId="9" w15:restartNumberingAfterBreak="0">
     <w:nsid w:val="1A53179B"/>
     <w:multiLevelType w:val="multilevel"/>
     <w:tmpl w:val="040C001F"/>
@@ -3225,7 +3530,7 @@
       </w:pPr>
     </w:lvl>
   </w:abstractNum>
-  <w:abstractNum w:abstractNumId="9" w15:restartNumberingAfterBreak="0">
+  <w:abstractNum w:abstractNumId="10" w15:restartNumberingAfterBreak="0">
     <w:nsid w:val="1CA77A1F"/>
     <w:multiLevelType w:val="hybridMultilevel"/>
     <w:tmpl w:val="9A54F468"/>
@@ -3311,7 +3616,7 @@
       </w:pPr>
     </w:lvl>
   </w:abstractNum>
-  <w:abstractNum w:abstractNumId="10" w15:restartNumberingAfterBreak="0">
+  <w:abstractNum w:abstractNumId="11" w15:restartNumberingAfterBreak="0">
     <w:nsid w:val="1F6B7A4E"/>
     <w:multiLevelType w:val="multilevel"/>
     <w:tmpl w:val="040C001F"/>
@@ -3397,7 +3702,7 @@
       </w:pPr>
     </w:lvl>
   </w:abstractNum>
-  <w:abstractNum w:abstractNumId="11" w15:restartNumberingAfterBreak="0">
+  <w:abstractNum w:abstractNumId="12" w15:restartNumberingAfterBreak="0">
     <w:nsid w:val="24C72A4C"/>
     <w:multiLevelType w:val="hybridMultilevel"/>
     <w:tmpl w:val="DD582DA4"/>
@@ -3510,7 +3815,7 @@
       </w:rPr>
     </w:lvl>
   </w:abstractNum>
-  <w:abstractNum w:abstractNumId="12" w15:restartNumberingAfterBreak="0">
+  <w:abstractNum w:abstractNumId="13" w15:restartNumberingAfterBreak="0">
     <w:nsid w:val="26BA6142"/>
     <w:multiLevelType w:val="hybridMultilevel"/>
     <w:tmpl w:val="740EB69E"/>
@@ -3599,7 +3904,7 @@
       </w:pPr>
     </w:lvl>
   </w:abstractNum>
-  <w:abstractNum w:abstractNumId="13" w15:restartNumberingAfterBreak="0">
+  <w:abstractNum w:abstractNumId="14" w15:restartNumberingAfterBreak="0">
     <w:nsid w:val="2C5B6418"/>
     <w:multiLevelType w:val="hybridMultilevel"/>
     <w:tmpl w:val="64744662"/>
@@ -3688,7 +3993,7 @@
       </w:pPr>
     </w:lvl>
   </w:abstractNum>
-  <w:abstractNum w:abstractNumId="14" w15:restartNumberingAfterBreak="0">
+  <w:abstractNum w:abstractNumId="15" w15:restartNumberingAfterBreak="0">
     <w:nsid w:val="3196724A"/>
     <w:multiLevelType w:val="multilevel"/>
     <w:tmpl w:val="B9CAF000"/>
@@ -3810,7 +4115,7 @@
       </w:rPr>
     </w:lvl>
   </w:abstractNum>
-  <w:abstractNum w:abstractNumId="15" w15:restartNumberingAfterBreak="0">
+  <w:abstractNum w:abstractNumId="16" w15:restartNumberingAfterBreak="0">
     <w:nsid w:val="36C84B7E"/>
     <w:multiLevelType w:val="hybridMultilevel"/>
     <w:tmpl w:val="B5B45D90"/>
@@ -3923,7 +4228,7 @@
       </w:rPr>
     </w:lvl>
   </w:abstractNum>
-  <w:abstractNum w:abstractNumId="16" w15:restartNumberingAfterBreak="0">
+  <w:abstractNum w:abstractNumId="17" w15:restartNumberingAfterBreak="0">
     <w:nsid w:val="379D2E54"/>
     <w:multiLevelType w:val="hybridMultilevel"/>
     <w:tmpl w:val="64AECC0C"/>
@@ -4012,7 +4317,7 @@
       </w:pPr>
     </w:lvl>
   </w:abstractNum>
-  <w:abstractNum w:abstractNumId="17" w15:restartNumberingAfterBreak="0">
+  <w:abstractNum w:abstractNumId="18" w15:restartNumberingAfterBreak="0">
     <w:nsid w:val="381E1BCE"/>
     <w:multiLevelType w:val="multilevel"/>
     <w:tmpl w:val="4B1CC9F8"/>
@@ -4125,7 +4430,7 @@
       </w:rPr>
     </w:lvl>
   </w:abstractNum>
-  <w:abstractNum w:abstractNumId="18" w15:restartNumberingAfterBreak="0">
+  <w:abstractNum w:abstractNumId="19" w15:restartNumberingAfterBreak="0">
     <w:nsid w:val="39DA2825"/>
     <w:multiLevelType w:val="hybridMultilevel"/>
     <w:tmpl w:val="153011E4"/>
@@ -4238,7 +4543,7 @@
       </w:rPr>
     </w:lvl>
   </w:abstractNum>
-  <w:abstractNum w:abstractNumId="19" w15:restartNumberingAfterBreak="0">
+  <w:abstractNum w:abstractNumId="20" w15:restartNumberingAfterBreak="0">
     <w:nsid w:val="3A2301CB"/>
     <w:multiLevelType w:val="multilevel"/>
     <w:tmpl w:val="CFA4535C"/>
@@ -4360,7 +4665,7 @@
       </w:rPr>
     </w:lvl>
   </w:abstractNum>
-  <w:abstractNum w:abstractNumId="20" w15:restartNumberingAfterBreak="0">
+  <w:abstractNum w:abstractNumId="21" w15:restartNumberingAfterBreak="0">
     <w:nsid w:val="42E3358C"/>
     <w:multiLevelType w:val="multilevel"/>
     <w:tmpl w:val="71180158"/>
@@ -4473,7 +4778,7 @@
       </w:rPr>
     </w:lvl>
   </w:abstractNum>
-  <w:abstractNum w:abstractNumId="21" w15:restartNumberingAfterBreak="0">
+  <w:abstractNum w:abstractNumId="22" w15:restartNumberingAfterBreak="0">
     <w:nsid w:val="432F27E6"/>
     <w:multiLevelType w:val="multilevel"/>
     <w:tmpl w:val="94CC0052"/>
@@ -4586,7 +4891,7 @@
       </w:rPr>
     </w:lvl>
   </w:abstractNum>
-  <w:abstractNum w:abstractNumId="22" w15:restartNumberingAfterBreak="0">
+  <w:abstractNum w:abstractNumId="23" w15:restartNumberingAfterBreak="0">
     <w:nsid w:val="45D95306"/>
     <w:multiLevelType w:val="hybridMultilevel"/>
     <w:tmpl w:val="AE2C5C16"/>
@@ -4675,7 +4980,7 @@
       </w:pPr>
     </w:lvl>
   </w:abstractNum>
-  <w:abstractNum w:abstractNumId="23" w15:restartNumberingAfterBreak="0">
+  <w:abstractNum w:abstractNumId="24" w15:restartNumberingAfterBreak="0">
     <w:nsid w:val="47375586"/>
     <w:multiLevelType w:val="multilevel"/>
     <w:tmpl w:val="8D927BE2"/>
@@ -4788,7 +5093,7 @@
       </w:rPr>
     </w:lvl>
   </w:abstractNum>
-  <w:abstractNum w:abstractNumId="24" w15:restartNumberingAfterBreak="0">
+  <w:abstractNum w:abstractNumId="25" w15:restartNumberingAfterBreak="0">
     <w:nsid w:val="481D52C4"/>
     <w:multiLevelType w:val="hybridMultilevel"/>
     <w:tmpl w:val="9FA06BEC"/>
@@ -4877,7 +5182,7 @@
       </w:pPr>
     </w:lvl>
   </w:abstractNum>
-  <w:abstractNum w:abstractNumId="25" w15:restartNumberingAfterBreak="0">
+  <w:abstractNum w:abstractNumId="26" w15:restartNumberingAfterBreak="0">
     <w:nsid w:val="49126A85"/>
     <w:multiLevelType w:val="hybridMultilevel"/>
     <w:tmpl w:val="8DF80166"/>
@@ -4963,7 +5268,7 @@
       </w:pPr>
     </w:lvl>
   </w:abstractNum>
-  <w:abstractNum w:abstractNumId="26" w15:restartNumberingAfterBreak="0">
+  <w:abstractNum w:abstractNumId="27" w15:restartNumberingAfterBreak="0">
     <w:nsid w:val="4A4D3A02"/>
     <w:multiLevelType w:val="multilevel"/>
     <w:tmpl w:val="4B1CC9F8"/>
@@ -5076,7 +5381,7 @@
       </w:rPr>
     </w:lvl>
   </w:abstractNum>
-  <w:abstractNum w:abstractNumId="27" w15:restartNumberingAfterBreak="0">
+  <w:abstractNum w:abstractNumId="28" w15:restartNumberingAfterBreak="0">
     <w:nsid w:val="4A57344E"/>
     <w:multiLevelType w:val="hybridMultilevel"/>
     <w:tmpl w:val="AF5CD35C"/>
@@ -5189,7 +5494,7 @@
       </w:rPr>
     </w:lvl>
   </w:abstractNum>
-  <w:abstractNum w:abstractNumId="28" w15:restartNumberingAfterBreak="0">
+  <w:abstractNum w:abstractNumId="29" w15:restartNumberingAfterBreak="0">
     <w:nsid w:val="4DFB4EBF"/>
     <w:multiLevelType w:val="hybridMultilevel"/>
     <w:tmpl w:val="7480BF38"/>
@@ -5302,7 +5607,7 @@
       </w:rPr>
     </w:lvl>
   </w:abstractNum>
-  <w:abstractNum w:abstractNumId="29" w15:restartNumberingAfterBreak="0">
+  <w:abstractNum w:abstractNumId="30" w15:restartNumberingAfterBreak="0">
     <w:nsid w:val="4E2656A1"/>
     <w:multiLevelType w:val="hybridMultilevel"/>
     <w:tmpl w:val="090AFE36"/>
@@ -5414,7 +5719,7 @@
       </w:rPr>
     </w:lvl>
   </w:abstractNum>
-  <w:abstractNum w:abstractNumId="30" w15:restartNumberingAfterBreak="0">
+  <w:abstractNum w:abstractNumId="31" w15:restartNumberingAfterBreak="0">
     <w:nsid w:val="4E7F11A5"/>
     <w:multiLevelType w:val="hybridMultilevel"/>
     <w:tmpl w:val="14F44626"/>
@@ -5500,7 +5805,7 @@
       </w:pPr>
     </w:lvl>
   </w:abstractNum>
-  <w:abstractNum w:abstractNumId="31" w15:restartNumberingAfterBreak="0">
+  <w:abstractNum w:abstractNumId="32" w15:restartNumberingAfterBreak="0">
     <w:nsid w:val="50854675"/>
     <w:multiLevelType w:val="hybridMultilevel"/>
     <w:tmpl w:val="57887448"/>
@@ -5590,7 +5895,7 @@
       </w:pPr>
     </w:lvl>
   </w:abstractNum>
-  <w:abstractNum w:abstractNumId="32" w15:restartNumberingAfterBreak="0">
+  <w:abstractNum w:abstractNumId="33" w15:restartNumberingAfterBreak="0">
     <w:nsid w:val="53860477"/>
     <w:multiLevelType w:val="hybridMultilevel"/>
     <w:tmpl w:val="740EB69E"/>
@@ -5679,7 +5984,7 @@
       </w:pPr>
     </w:lvl>
   </w:abstractNum>
-  <w:abstractNum w:abstractNumId="33" w15:restartNumberingAfterBreak="0">
+  <w:abstractNum w:abstractNumId="34" w15:restartNumberingAfterBreak="0">
     <w:nsid w:val="5D1E1292"/>
     <w:multiLevelType w:val="hybridMultilevel"/>
     <w:tmpl w:val="3814B438"/>
@@ -5768,7 +6073,7 @@
       </w:pPr>
     </w:lvl>
   </w:abstractNum>
-  <w:abstractNum w:abstractNumId="34" w15:restartNumberingAfterBreak="0">
+  <w:abstractNum w:abstractNumId="35" w15:restartNumberingAfterBreak="0">
     <w:nsid w:val="605E3804"/>
     <w:multiLevelType w:val="multilevel"/>
     <w:tmpl w:val="040C001F"/>
@@ -5881,7 +6186,7 @@
       </w:rPr>
     </w:lvl>
   </w:abstractNum>
-  <w:abstractNum w:abstractNumId="35" w15:restartNumberingAfterBreak="0">
+  <w:abstractNum w:abstractNumId="36" w15:restartNumberingAfterBreak="0">
     <w:nsid w:val="62A36204"/>
     <w:multiLevelType w:val="multilevel"/>
     <w:tmpl w:val="6D4C9F4A"/>
@@ -6013,7 +6318,7 @@
       </w:rPr>
     </w:lvl>
   </w:abstractNum>
-  <w:abstractNum w:abstractNumId="36" w15:restartNumberingAfterBreak="0">
+  <w:abstractNum w:abstractNumId="37" w15:restartNumberingAfterBreak="0">
     <w:nsid w:val="62D72AD6"/>
     <w:multiLevelType w:val="hybridMultilevel"/>
     <w:tmpl w:val="4B6E1C84"/>
@@ -6102,7 +6407,7 @@
       </w:pPr>
     </w:lvl>
   </w:abstractNum>
-  <w:abstractNum w:abstractNumId="37" w15:restartNumberingAfterBreak="0">
+  <w:abstractNum w:abstractNumId="38" w15:restartNumberingAfterBreak="0">
     <w:nsid w:val="66D67550"/>
     <w:multiLevelType w:val="hybridMultilevel"/>
     <w:tmpl w:val="AC90879E"/>
@@ -6188,7 +6493,7 @@
       </w:pPr>
     </w:lvl>
   </w:abstractNum>
-  <w:abstractNum w:abstractNumId="38" w15:restartNumberingAfterBreak="0">
+  <w:abstractNum w:abstractNumId="39" w15:restartNumberingAfterBreak="0">
     <w:nsid w:val="6EE464BB"/>
     <w:multiLevelType w:val="multilevel"/>
     <w:tmpl w:val="71180158"/>
@@ -6301,7 +6606,7 @@
       </w:rPr>
     </w:lvl>
   </w:abstractNum>
-  <w:abstractNum w:abstractNumId="39" w15:restartNumberingAfterBreak="0">
+  <w:abstractNum w:abstractNumId="40" w15:restartNumberingAfterBreak="0">
     <w:nsid w:val="759A67E2"/>
     <w:multiLevelType w:val="hybridMultilevel"/>
     <w:tmpl w:val="1818B822"/>
@@ -6391,7 +6696,7 @@
       </w:pPr>
     </w:lvl>
   </w:abstractNum>
-  <w:abstractNum w:abstractNumId="40" w15:restartNumberingAfterBreak="0">
+  <w:abstractNum w:abstractNumId="41" w15:restartNumberingAfterBreak="0">
     <w:nsid w:val="79370B31"/>
     <w:multiLevelType w:val="multilevel"/>
     <w:tmpl w:val="71180158"/>
@@ -6504,7 +6809,7 @@
       </w:rPr>
     </w:lvl>
   </w:abstractNum>
-  <w:abstractNum w:abstractNumId="41" w15:restartNumberingAfterBreak="0">
+  <w:abstractNum w:abstractNumId="42" w15:restartNumberingAfterBreak="0">
     <w:nsid w:val="7BE253F8"/>
     <w:multiLevelType w:val="hybridMultilevel"/>
     <w:tmpl w:val="160C46EA"/>
@@ -6593,7 +6898,7 @@
       </w:pPr>
     </w:lvl>
   </w:abstractNum>
-  <w:abstractNum w:abstractNumId="42" w15:restartNumberingAfterBreak="0">
+  <w:abstractNum w:abstractNumId="43" w15:restartNumberingAfterBreak="0">
     <w:nsid w:val="7CCC7677"/>
     <w:multiLevelType w:val="hybridMultilevel"/>
     <w:tmpl w:val="1538454C"/>
@@ -6707,133 +7012,136 @@
     </w:lvl>
   </w:abstractNum>
   <w:num w:numId="1">
-    <w:abstractNumId w:val="39"/>
+    <w:abstractNumId w:val="40"/>
   </w:num>
   <w:num w:numId="2">
-    <w:abstractNumId w:val="6"/>
+    <w:abstractNumId w:val="7"/>
   </w:num>
   <w:num w:numId="3">
-    <w:abstractNumId w:val="36"/>
+    <w:abstractNumId w:val="37"/>
   </w:num>
   <w:num w:numId="4">
     <w:abstractNumId w:val="0"/>
   </w:num>
   <w:num w:numId="5">
+    <w:abstractNumId w:val="4"/>
+  </w:num>
+  <w:num w:numId="6">
+    <w:abstractNumId w:val="6"/>
+  </w:num>
+  <w:num w:numId="7">
+    <w:abstractNumId w:val="25"/>
+  </w:num>
+  <w:num w:numId="8">
+    <w:abstractNumId w:val="43"/>
+  </w:num>
+  <w:num w:numId="9">
+    <w:abstractNumId w:val="16"/>
+  </w:num>
+  <w:num w:numId="10">
+    <w:abstractNumId w:val="14"/>
+  </w:num>
+  <w:num w:numId="11">
+    <w:abstractNumId w:val="33"/>
+  </w:num>
+  <w:num w:numId="12">
     <w:abstractNumId w:val="3"/>
   </w:num>
-  <w:num w:numId="6">
+  <w:num w:numId="13">
+    <w:abstractNumId w:val="13"/>
+  </w:num>
+  <w:num w:numId="14">
+    <w:abstractNumId w:val="32"/>
+  </w:num>
+  <w:num w:numId="15">
+    <w:abstractNumId w:val="30"/>
+  </w:num>
+  <w:num w:numId="16">
+    <w:abstractNumId w:val="12"/>
+  </w:num>
+  <w:num w:numId="17">
+    <w:abstractNumId w:val="23"/>
+  </w:num>
+  <w:num w:numId="18">
+    <w:abstractNumId w:val="10"/>
+  </w:num>
+  <w:num w:numId="19">
     <w:abstractNumId w:val="5"/>
   </w:num>
-  <w:num w:numId="7">
+  <w:num w:numId="20">
+    <w:abstractNumId w:val="26"/>
+  </w:num>
+  <w:num w:numId="21">
+    <w:abstractNumId w:val="8"/>
+  </w:num>
+  <w:num w:numId="22">
+    <w:abstractNumId w:val="38"/>
+  </w:num>
+  <w:num w:numId="23">
+    <w:abstractNumId w:val="31"/>
+  </w:num>
+  <w:num w:numId="24">
+    <w:abstractNumId w:val="11"/>
+  </w:num>
+  <w:num w:numId="25">
+    <w:abstractNumId w:val="9"/>
+  </w:num>
+  <w:num w:numId="26">
+    <w:abstractNumId w:val="39"/>
+  </w:num>
+  <w:num w:numId="27">
+    <w:abstractNumId w:val="21"/>
+  </w:num>
+  <w:num w:numId="28">
+    <w:abstractNumId w:val="41"/>
+  </w:num>
+  <w:num w:numId="29">
+    <w:abstractNumId w:val="35"/>
+  </w:num>
+  <w:num w:numId="30">
+    <w:abstractNumId w:val="15"/>
+  </w:num>
+  <w:num w:numId="31">
     <w:abstractNumId w:val="24"/>
   </w:num>
-  <w:num w:numId="8">
+  <w:num w:numId="32">
+    <w:abstractNumId w:val="27"/>
+  </w:num>
+  <w:num w:numId="33">
+    <w:abstractNumId w:val="18"/>
+  </w:num>
+  <w:num w:numId="34">
+    <w:abstractNumId w:val="36"/>
+  </w:num>
+  <w:num w:numId="35">
+    <w:abstractNumId w:val="22"/>
+  </w:num>
+  <w:num w:numId="36">
+    <w:abstractNumId w:val="29"/>
+  </w:num>
+  <w:num w:numId="37">
     <w:abstractNumId w:val="42"/>
   </w:num>
-  <w:num w:numId="9">
-    <w:abstractNumId w:val="15"/>
+  <w:num w:numId="38">
+    <w:abstractNumId w:val="17"/>
   </w:num>
-  <w:num w:numId="10">
-    <w:abstractNumId w:val="13"/>
+  <w:num w:numId="39">
+    <w:abstractNumId w:val="20"/>
   </w:num>
-  <w:num w:numId="11">
-    <w:abstractNumId w:val="32"/>
+  <w:num w:numId="40">
+    <w:abstractNumId w:val="19"/>
   </w:num>
-  <w:num w:numId="12">
+  <w:num w:numId="41">
+    <w:abstractNumId w:val="34"/>
+  </w:num>
+  <w:num w:numId="42">
     <w:abstractNumId w:val="2"/>
   </w:num>
-  <w:num w:numId="13">
-    <w:abstractNumId w:val="12"/>
-  </w:num>
-  <w:num w:numId="14">
-    <w:abstractNumId w:val="31"/>
-  </w:num>
-  <w:num w:numId="15">
-    <w:abstractNumId w:val="29"/>
-  </w:num>
-  <w:num w:numId="16">
-    <w:abstractNumId w:val="11"/>
-  </w:num>
-  <w:num w:numId="17">
-    <w:abstractNumId w:val="22"/>
-  </w:num>
-  <w:num w:numId="18">
-    <w:abstractNumId w:val="9"/>
-  </w:num>
-  <w:num w:numId="19">
-    <w:abstractNumId w:val="4"/>
-  </w:num>
-  <w:num w:numId="20">
-    <w:abstractNumId w:val="25"/>
-  </w:num>
-  <w:num w:numId="21">
-    <w:abstractNumId w:val="7"/>
-  </w:num>
-  <w:num w:numId="22">
-    <w:abstractNumId w:val="37"/>
-  </w:num>
-  <w:num w:numId="23">
-    <w:abstractNumId w:val="30"/>
-  </w:num>
-  <w:num w:numId="24">
-    <w:abstractNumId w:val="10"/>
-  </w:num>
-  <w:num w:numId="25">
-    <w:abstractNumId w:val="8"/>
-  </w:num>
-  <w:num w:numId="26">
-    <w:abstractNumId w:val="38"/>
-  </w:num>
-  <w:num w:numId="27">
-    <w:abstractNumId w:val="20"/>
-  </w:num>
-  <w:num w:numId="28">
-    <w:abstractNumId w:val="40"/>
-  </w:num>
-  <w:num w:numId="29">
-    <w:abstractNumId w:val="34"/>
-  </w:num>
-  <w:num w:numId="30">
-    <w:abstractNumId w:val="14"/>
-  </w:num>
-  <w:num w:numId="31">
-    <w:abstractNumId w:val="23"/>
-  </w:num>
-  <w:num w:numId="32">
-    <w:abstractNumId w:val="26"/>
-  </w:num>
-  <w:num w:numId="33">
-    <w:abstractNumId w:val="17"/>
-  </w:num>
-  <w:num w:numId="34">
-    <w:abstractNumId w:val="35"/>
-  </w:num>
-  <w:num w:numId="35">
-    <w:abstractNumId w:val="21"/>
-  </w:num>
-  <w:num w:numId="36">
+  <w:num w:numId="43">
     <w:abstractNumId w:val="28"/>
   </w:num>
-  <w:num w:numId="37">
-    <w:abstractNumId w:val="41"/>
-  </w:num>
-  <w:num w:numId="38">
-    <w:abstractNumId w:val="16"/>
-  </w:num>
-  <w:num w:numId="39">
-    <w:abstractNumId w:val="19"/>
-  </w:num>
-  <w:num w:numId="40">
-    <w:abstractNumId w:val="18"/>
-  </w:num>
-  <w:num w:numId="41">
-    <w:abstractNumId w:val="33"/>
-  </w:num>
-  <w:num w:numId="42">
+  <w:num w:numId="44">
     <w:abstractNumId w:val="1"/>
-  </w:num>
-  <w:num w:numId="43">
-    <w:abstractNumId w:val="27"/>
   </w:num>
 </w:numbering>
 </file>
@@ -7236,6 +7544,7 @@
   <w:style w:type="character" w:default="1" w:styleId="DefaultParagraphFont">
     <w:name w:val="Default Paragraph Font"/>
     <w:uiPriority w:val="1"/>
+    <w:semiHidden/>
     <w:unhideWhenUsed/>
   </w:style>
   <w:style w:type="table" w:default="1" w:styleId="TableNormal">
@@ -8476,6 +8785,7 @@
     <w:rsid w:val="00460DC0"/>
     <w:rsid w:val="005E68FB"/>
     <w:rsid w:val="0067528B"/>
+    <w:rsid w:val="00707606"/>
     <w:rsid w:val="00A73EA3"/>
     <w:rsid w:val="00D6233A"/>
     <w:rsid w:val="00DD37A2"/>

</xml_diff>